<commit_message>
[Versão 1.1]Atualização da descrição dos botões da tela de operações.
</commit_message>
<xml_diff>
--- a/4.3 Caso de Uso - UC-53 Abrir maquina.docx
+++ b/4.3 Caso de Uso - UC-53 Abrir maquina.docx
@@ -1,6 +1,6 @@
 
 <file path=word/document.xml><?xml version="1.0" encoding="utf-8"?>
-<w:document xmlns:wpc="http://schemas.microsoft.com/office/word/2010/wordprocessingCanvas" xmlns:mc="http://schemas.openxmlformats.org/markup-compatibility/2006" xmlns:o="urn:schemas-microsoft-com:office:office" xmlns:r="http://schemas.openxmlformats.org/officeDocument/2006/relationships" xmlns:m="http://schemas.openxmlformats.org/officeDocument/2006/math" xmlns:v="urn:schemas-microsoft-com:vml" xmlns:wp14="http://schemas.microsoft.com/office/word/2010/wordprocessingDrawing" xmlns:wp="http://schemas.openxmlformats.org/drawingml/2006/wordprocessingDrawing" xmlns:w10="urn:schemas-microsoft-com:office:word" xmlns:w="http://schemas.openxmlformats.org/wordprocessingml/2006/main" xmlns:w14="http://schemas.microsoft.com/office/word/2010/wordml" xmlns:wpg="http://schemas.microsoft.com/office/word/2010/wordprocessingGroup" xmlns:wpi="http://schemas.microsoft.com/office/word/2010/wordprocessingInk" xmlns:wne="http://schemas.microsoft.com/office/word/2006/wordml" xmlns:wps="http://schemas.microsoft.com/office/word/2010/wordprocessingShape" mc:Ignorable="w14 wp14">
+<w:document xmlns:wpc="http://schemas.microsoft.com/office/word/2010/wordprocessingCanvas" xmlns:mc="http://schemas.openxmlformats.org/markup-compatibility/2006" xmlns:o="urn:schemas-microsoft-com:office:office" xmlns:r="http://schemas.openxmlformats.org/officeDocument/2006/relationships" xmlns:m="http://schemas.openxmlformats.org/officeDocument/2006/math" xmlns:v="urn:schemas-microsoft-com:vml" xmlns:wp14="http://schemas.microsoft.com/office/word/2010/wordprocessingDrawing" xmlns:wp="http://schemas.openxmlformats.org/drawingml/2006/wordprocessingDrawing" xmlns:w10="urn:schemas-microsoft-com:office:word" xmlns:w="http://schemas.openxmlformats.org/wordprocessingml/2006/main" xmlns:w14="http://schemas.microsoft.com/office/word/2010/wordml" xmlns:w15="http://schemas.microsoft.com/office/word/2012/wordml" xmlns:wpg="http://schemas.microsoft.com/office/word/2010/wordprocessingGroup" xmlns:wpi="http://schemas.microsoft.com/office/word/2010/wordprocessingInk" xmlns:wne="http://schemas.microsoft.com/office/word/2006/wordml" xmlns:wps="http://schemas.microsoft.com/office/word/2010/wordprocessingShape" mc:Ignorable="w14 w15 wp14">
   <w:body>
     <w:tbl>
       <w:tblPr>
@@ -40,8 +40,6 @@
                 <w:b/>
               </w:rPr>
             </w:pPr>
-            <w:bookmarkStart w:id="0" w:name="_GoBack"/>
-            <w:bookmarkEnd w:id="0"/>
             <w:r>
               <w:rPr>
                 <w:rFonts w:ascii="Arial" w:hAnsi="Arial" w:cs="Arial"/>
@@ -324,7 +322,27 @@
                 <w:sz w:val="20"/>
                 <w:szCs w:val="20"/>
               </w:rPr>
-              <w:t xml:space="preserve"> realizado previamente o login </w:t>
+              <w:t xml:space="preserve"> realizado previamente o </w:t>
+            </w:r>
+            <w:proofErr w:type="spellStart"/>
+            <w:r>
+              <w:rPr>
+                <w:rFonts w:ascii="Tahoma" w:hAnsi="Tahoma" w:cs="Tahoma"/>
+                <w:color w:val="000000" w:themeColor="text1"/>
+                <w:sz w:val="20"/>
+                <w:szCs w:val="20"/>
+              </w:rPr>
+              <w:t>login</w:t>
+            </w:r>
+            <w:proofErr w:type="spellEnd"/>
+            <w:r>
+              <w:rPr>
+                <w:rFonts w:ascii="Tahoma" w:hAnsi="Tahoma" w:cs="Tahoma"/>
+                <w:color w:val="000000" w:themeColor="text1"/>
+                <w:sz w:val="20"/>
+                <w:szCs w:val="20"/>
+              </w:rPr>
+              <w:t xml:space="preserve"> </w:t>
             </w:r>
             <w:r>
               <w:rPr>
@@ -386,7 +404,16 @@
                 <w:b/>
                 <w:bCs/>
               </w:rPr>
-              <w:t xml:space="preserve">4 – CENÁRIO </w:t>
+              <w:t xml:space="preserve">4 – </w:t>
+            </w:r>
+            <w:proofErr w:type="gramStart"/>
+            <w:r>
+              <w:rPr>
+                <w:rFonts w:ascii="Arial" w:hAnsi="Arial" w:cs="Arial"/>
+                <w:b/>
+                <w:bCs/>
+              </w:rPr>
+              <w:t xml:space="preserve">CENÁRIO </w:t>
             </w:r>
             <w:r>
               <w:rPr>
@@ -402,7 +429,16 @@
                 <w:b/>
                 <w:bCs/>
               </w:rPr>
-              <w:t xml:space="preserve">PRINCIPAL   </w:t>
+              <w:t>PRINCIPAL</w:t>
+            </w:r>
+            <w:proofErr w:type="gramEnd"/>
+            <w:r>
+              <w:rPr>
+                <w:rFonts w:ascii="Arial" w:hAnsi="Arial" w:cs="Arial"/>
+                <w:b/>
+                <w:bCs/>
+              </w:rPr>
+              <w:t xml:space="preserve">   </w:t>
             </w:r>
           </w:p>
         </w:tc>
@@ -1031,7 +1067,16 @@
                 <w:b/>
                 <w:bCs/>
               </w:rPr>
-              <w:t xml:space="preserve">5 – CENÁRIOS </w:t>
+              <w:t xml:space="preserve">5 – </w:t>
+            </w:r>
+            <w:proofErr w:type="gramStart"/>
+            <w:r>
+              <w:rPr>
+                <w:rFonts w:ascii="Arial" w:hAnsi="Arial" w:cs="Arial"/>
+                <w:b/>
+                <w:bCs/>
+              </w:rPr>
+              <w:t xml:space="preserve">CENÁRIOS </w:t>
             </w:r>
             <w:r>
               <w:rPr>
@@ -1049,6 +1094,7 @@
               </w:rPr>
               <w:t>ALTERNATIVOS</w:t>
             </w:r>
+            <w:proofErr w:type="gramEnd"/>
           </w:p>
         </w:tc>
       </w:tr>
@@ -1849,7 +1895,27 @@
                 <w:sz w:val="20"/>
                 <w:szCs w:val="20"/>
               </w:rPr>
-              <w:t>previamente cadastrados no painel administrativo do sistema.</w:t>
+              <w:t xml:space="preserve">previamente </w:t>
+            </w:r>
+            <w:proofErr w:type="gramStart"/>
+            <w:r>
+              <w:rPr>
+                <w:rFonts w:ascii="Tahoma" w:hAnsi="Tahoma" w:cs="Tahoma"/>
+                <w:color w:val="000000" w:themeColor="text1"/>
+                <w:sz w:val="20"/>
+                <w:szCs w:val="20"/>
+              </w:rPr>
+              <w:t>cadastrados</w:t>
+            </w:r>
+            <w:proofErr w:type="gramEnd"/>
+            <w:r>
+              <w:rPr>
+                <w:rFonts w:ascii="Tahoma" w:hAnsi="Tahoma" w:cs="Tahoma"/>
+                <w:color w:val="000000" w:themeColor="text1"/>
+                <w:sz w:val="20"/>
+                <w:szCs w:val="20"/>
+              </w:rPr>
+              <w:t xml:space="preserve"> no painel administrativo do sistema.</w:t>
             </w:r>
           </w:p>
           <w:p>
@@ -2088,14 +2154,110 @@
                 <w:rFonts w:ascii="Arial" w:hAnsi="Arial" w:cs="Arial"/>
                 <w:b/>
                 <w:bCs/>
+                <w:color w:val="808080" w:themeColor="background1" w:themeShade="80"/>
+              </w:rPr>
+              <w:pict>
+                <v:shapetype id="_x0000_t75" coordsize="21600,21600" o:spt="75" o:preferrelative="t" path="m@4@5l@4@11@9@11@9@5xe" filled="f" stroked="f">
+                  <v:stroke joinstyle="miter"/>
+                  <v:formulas>
+                    <v:f eqn="if lineDrawn pixelLineWidth 0"/>
+                    <v:f eqn="sum @0 1 0"/>
+                    <v:f eqn="sum 0 0 @1"/>
+                    <v:f eqn="prod @2 1 2"/>
+                    <v:f eqn="prod @3 21600 pixelWidth"/>
+                    <v:f eqn="prod @3 21600 pixelHeight"/>
+                    <v:f eqn="sum @0 0 1"/>
+                    <v:f eqn="prod @6 1 2"/>
+                    <v:f eqn="prod @7 21600 pixelWidth"/>
+                    <v:f eqn="sum @8 21600 0"/>
+                    <v:f eqn="prod @7 21600 pixelHeight"/>
+                    <v:f eqn="sum @10 21600 0"/>
+                  </v:formulas>
+                  <v:path o:extrusionok="f" gradientshapeok="t" o:connecttype="rect"/>
+                  <o:lock v:ext="edit" aspectratio="t"/>
+                </v:shapetype>
+                <v:shape id="_x0000_i1028" type="#_x0000_t75" style="width:177pt;height:345pt">
+                  <v:imagedata r:id="rId7" o:title="[PROTOAPP]Operacoes.fw"/>
+                </v:shape>
+              </w:pict>
+            </w:r>
+            <w:r>
+              <w:rPr>
+                <w:rFonts w:ascii="Arial" w:hAnsi="Arial" w:cs="Arial"/>
+                <w:b/>
+                <w:bCs/>
                 <w:noProof/>
                 <w:color w:val="808080" w:themeColor="background1" w:themeShade="80"/>
+                <w:lang w:eastAsia="pt-BR"/>
+              </w:rPr>
+              <w:pict>
+                <v:shape id="_x0000_i1025" type="#_x0000_t75" style="width:174.75pt;height:339.75pt">
+                  <v:imagedata r:id="rId8" o:title="[PROTOAPP]ListaCliente"/>
+                </v:shape>
+              </w:pict>
+            </w:r>
+          </w:p>
+          <w:p>
+            <w:pPr>
+              <w:pStyle w:val="Cabealho"/>
+              <w:tabs>
+                <w:tab w:val="clear" w:pos="4252"/>
+                <w:tab w:val="clear" w:pos="8504"/>
+                <w:tab w:val="left" w:pos="395"/>
+              </w:tabs>
+              <w:jc w:val="both"/>
+              <w:rPr>
+                <w:rFonts w:ascii="Arial" w:hAnsi="Arial" w:cs="Arial"/>
+                <w:b/>
+                <w:bCs/>
+                <w:color w:val="808080" w:themeColor="background1" w:themeShade="80"/>
+              </w:rPr>
+            </w:pPr>
+          </w:p>
+          <w:p>
+            <w:pPr>
+              <w:pStyle w:val="Cabealho"/>
+              <w:tabs>
+                <w:tab w:val="clear" w:pos="4252"/>
+                <w:tab w:val="clear" w:pos="8504"/>
+                <w:tab w:val="left" w:pos="395"/>
+              </w:tabs>
+              <w:jc w:val="both"/>
+              <w:rPr>
+                <w:rFonts w:ascii="Arial" w:hAnsi="Arial" w:cs="Arial"/>
+                <w:b/>
+                <w:bCs/>
+                <w:color w:val="808080" w:themeColor="background1" w:themeShade="80"/>
+              </w:rPr>
+            </w:pPr>
+            <w:r>
+              <w:rPr>
+                <w:rFonts w:ascii="Arial" w:hAnsi="Arial" w:cs="Arial"/>
+                <w:b/>
+                <w:bCs/>
+                <w:color w:val="808080" w:themeColor="background1" w:themeShade="80"/>
+              </w:rPr>
+              <w:lastRenderedPageBreak/>
+              <w:pict>
+                <v:shape id="_x0000_i1026" type="#_x0000_t75" style="width:177.75pt;height:347.25pt">
+                  <v:imagedata r:id="rId9" o:title="[PROTOAPP]ListaMaquina"/>
+                </v:shape>
+              </w:pict>
+            </w:r>
+            <w:r>
+              <w:rPr>
+                <w:rFonts w:ascii="Arial" w:hAnsi="Arial" w:cs="Arial"/>
+                <w:b/>
+                <w:bCs/>
+                <w:noProof/>
+                <w:color w:val="808080" w:themeColor="background1" w:themeShade="80"/>
+                <w:lang w:eastAsia="pt-BR"/>
               </w:rPr>
               <w:drawing>
                 <wp:inline distT="0" distB="0" distL="0" distR="0">
-                  <wp:extent cx="2190750" cy="4267200"/>
+                  <wp:extent cx="2239303" cy="4371975"/>
                   <wp:effectExtent l="0" t="0" r="0" b="0"/>
-                  <wp:docPr id="8" name="Imagem 1" descr="[PROTOAPP]Operacoes"/>
+                  <wp:docPr id="2" name="Imagem 2" descr="C:\Users\Lucas\AppData\Local\Microsoft\Windows\INetCache\Content.Word\[PROTOAPP]OperacoesMaquina.fw.png"/>
                   <wp:cNvGraphicFramePr>
                     <a:graphicFrameLocks xmlns:a="http://schemas.openxmlformats.org/drawingml/2006/main" noChangeAspect="1"/>
                   </wp:cNvGraphicFramePr>
@@ -2103,156 +2265,7 @@
                     <a:graphicData uri="http://schemas.openxmlformats.org/drawingml/2006/picture">
                       <pic:pic xmlns:pic="http://schemas.openxmlformats.org/drawingml/2006/picture">
                         <pic:nvPicPr>
-                          <pic:cNvPr id="0" name="Picture 1" descr="[PROTOAPP]Operacoes"/>
-                          <pic:cNvPicPr>
-                            <a:picLocks noChangeAspect="1" noChangeArrowheads="1"/>
-                          </pic:cNvPicPr>
-                        </pic:nvPicPr>
-                        <pic:blipFill>
-                          <a:blip r:embed="rId8">
-                            <a:extLst>
-                              <a:ext uri="{28A0092B-C50C-407E-A947-70E740481C1C}">
-                                <a14:useLocalDpi xmlns:a14="http://schemas.microsoft.com/office/drawing/2010/main" val="0"/>
-                              </a:ext>
-                            </a:extLst>
-                          </a:blip>
-                          <a:srcRect/>
-                          <a:stretch>
-                            <a:fillRect/>
-                          </a:stretch>
-                        </pic:blipFill>
-                        <pic:spPr bwMode="auto">
-                          <a:xfrm>
-                            <a:off x="0" y="0"/>
-                            <a:ext cx="2190750" cy="4267200"/>
-                          </a:xfrm>
-                          <a:prstGeom prst="rect">
-                            <a:avLst/>
-                          </a:prstGeom>
-                          <a:noFill/>
-                          <a:ln>
-                            <a:noFill/>
-                          </a:ln>
-                        </pic:spPr>
-                      </pic:pic>
-                    </a:graphicData>
-                  </a:graphic>
-                </wp:inline>
-              </w:drawing>
-            </w:r>
-            <w:r>
-              <w:rPr>
-                <w:rFonts w:ascii="Arial" w:hAnsi="Arial" w:cs="Arial"/>
-                <w:b/>
-                <w:bCs/>
-                <w:noProof/>
-                <w:color w:val="808080" w:themeColor="background1" w:themeShade="80"/>
-              </w:rPr>
-              <w:drawing>
-                <wp:inline distT="0" distB="0" distL="0" distR="0">
-                  <wp:extent cx="2219325" cy="4314825"/>
-                  <wp:effectExtent l="0" t="0" r="9525" b="9525"/>
-                  <wp:docPr id="7" name="Imagem 2" descr="[PROTOAPP]ListaCliente"/>
-                  <wp:cNvGraphicFramePr>
-                    <a:graphicFrameLocks xmlns:a="http://schemas.openxmlformats.org/drawingml/2006/main" noChangeAspect="1"/>
-                  </wp:cNvGraphicFramePr>
-                  <a:graphic xmlns:a="http://schemas.openxmlformats.org/drawingml/2006/main">
-                    <a:graphicData uri="http://schemas.openxmlformats.org/drawingml/2006/picture">
-                      <pic:pic xmlns:pic="http://schemas.openxmlformats.org/drawingml/2006/picture">
-                        <pic:nvPicPr>
-                          <pic:cNvPr id="0" name="Picture 2" descr="[PROTOAPP]ListaCliente"/>
-                          <pic:cNvPicPr>
-                            <a:picLocks noChangeAspect="1" noChangeArrowheads="1"/>
-                          </pic:cNvPicPr>
-                        </pic:nvPicPr>
-                        <pic:blipFill>
-                          <a:blip r:embed="rId9">
-                            <a:extLst>
-                              <a:ext uri="{28A0092B-C50C-407E-A947-70E740481C1C}">
-                                <a14:useLocalDpi xmlns:a14="http://schemas.microsoft.com/office/drawing/2010/main" val="0"/>
-                              </a:ext>
-                            </a:extLst>
-                          </a:blip>
-                          <a:srcRect/>
-                          <a:stretch>
-                            <a:fillRect/>
-                          </a:stretch>
-                        </pic:blipFill>
-                        <pic:spPr bwMode="auto">
-                          <a:xfrm>
-                            <a:off x="0" y="0"/>
-                            <a:ext cx="2219325" cy="4314825"/>
-                          </a:xfrm>
-                          <a:prstGeom prst="rect">
-                            <a:avLst/>
-                          </a:prstGeom>
-                          <a:noFill/>
-                          <a:ln>
-                            <a:noFill/>
-                          </a:ln>
-                        </pic:spPr>
-                      </pic:pic>
-                    </a:graphicData>
-                  </a:graphic>
-                </wp:inline>
-              </w:drawing>
-            </w:r>
-          </w:p>
-          <w:p>
-            <w:pPr>
-              <w:pStyle w:val="Cabealho"/>
-              <w:tabs>
-                <w:tab w:val="clear" w:pos="4252"/>
-                <w:tab w:val="clear" w:pos="8504"/>
-                <w:tab w:val="left" w:pos="395"/>
-              </w:tabs>
-              <w:jc w:val="both"/>
-              <w:rPr>
-                <w:rFonts w:ascii="Arial" w:hAnsi="Arial" w:cs="Arial"/>
-                <w:b/>
-                <w:bCs/>
-                <w:color w:val="808080" w:themeColor="background1" w:themeShade="80"/>
-              </w:rPr>
-            </w:pPr>
-          </w:p>
-          <w:p>
-            <w:pPr>
-              <w:pStyle w:val="Cabealho"/>
-              <w:tabs>
-                <w:tab w:val="clear" w:pos="4252"/>
-                <w:tab w:val="clear" w:pos="8504"/>
-                <w:tab w:val="left" w:pos="395"/>
-              </w:tabs>
-              <w:jc w:val="both"/>
-              <w:rPr>
-                <w:rFonts w:ascii="Arial" w:hAnsi="Arial" w:cs="Arial"/>
-                <w:b/>
-                <w:bCs/>
-                <w:color w:val="808080" w:themeColor="background1" w:themeShade="80"/>
-              </w:rPr>
-            </w:pPr>
-            <w:r>
-              <w:rPr>
-                <w:rFonts w:ascii="Arial" w:hAnsi="Arial" w:cs="Arial"/>
-                <w:b/>
-                <w:bCs/>
-                <w:noProof/>
-                <w:color w:val="808080" w:themeColor="background1" w:themeShade="80"/>
-              </w:rPr>
-              <w:lastRenderedPageBreak/>
-              <w:drawing>
-                <wp:inline distT="0" distB="0" distL="0" distR="0">
-                  <wp:extent cx="2257425" cy="4410075"/>
-                  <wp:effectExtent l="0" t="0" r="9525" b="9525"/>
-                  <wp:docPr id="6" name="Imagem 3" descr="[PROTOAPP]ListaMaquina"/>
-                  <wp:cNvGraphicFramePr>
-                    <a:graphicFrameLocks xmlns:a="http://schemas.openxmlformats.org/drawingml/2006/main" noChangeAspect="1"/>
-                  </wp:cNvGraphicFramePr>
-                  <a:graphic xmlns:a="http://schemas.openxmlformats.org/drawingml/2006/main">
-                    <a:graphicData uri="http://schemas.openxmlformats.org/drawingml/2006/picture">
-                      <pic:pic xmlns:pic="http://schemas.openxmlformats.org/drawingml/2006/picture">
-                        <pic:nvPicPr>
-                          <pic:cNvPr id="0" name="Picture 3" descr="[PROTOAPP]ListaMaquina"/>
+                          <pic:cNvPr id="0" name="Picture 16" descr="C:\Users\Lucas\AppData\Local\Microsoft\Windows\INetCache\Content.Word\[PROTOAPP]OperacoesMaquina.fw.png"/>
                           <pic:cNvPicPr>
                             <a:picLocks noChangeAspect="1" noChangeArrowheads="1"/>
                           </pic:cNvPicPr>
@@ -2273,7 +2286,7 @@
                         <pic:spPr bwMode="auto">
                           <a:xfrm>
                             <a:off x="0" y="0"/>
-                            <a:ext cx="2257425" cy="4410075"/>
+                            <a:ext cx="2247353" cy="4387692"/>
                           </a:xfrm>
                           <a:prstGeom prst="rect">
                             <a:avLst/>
@@ -2289,63 +2302,8 @@
                 </wp:inline>
               </w:drawing>
             </w:r>
-            <w:r>
-              <w:rPr>
-                <w:rFonts w:ascii="Arial" w:hAnsi="Arial" w:cs="Arial"/>
-                <w:b/>
-                <w:bCs/>
-                <w:noProof/>
-                <w:color w:val="808080" w:themeColor="background1" w:themeShade="80"/>
-              </w:rPr>
-              <w:drawing>
-                <wp:inline distT="0" distB="0" distL="0" distR="0">
-                  <wp:extent cx="2228850" cy="4343400"/>
-                  <wp:effectExtent l="0" t="0" r="0" b="0"/>
-                  <wp:docPr id="4" name="Imagem 4" descr="[PROTOAPP]OperacoesMaquina"/>
-                  <wp:cNvGraphicFramePr>
-                    <a:graphicFrameLocks xmlns:a="http://schemas.openxmlformats.org/drawingml/2006/main" noChangeAspect="1"/>
-                  </wp:cNvGraphicFramePr>
-                  <a:graphic xmlns:a="http://schemas.openxmlformats.org/drawingml/2006/main">
-                    <a:graphicData uri="http://schemas.openxmlformats.org/drawingml/2006/picture">
-                      <pic:pic xmlns:pic="http://schemas.openxmlformats.org/drawingml/2006/picture">
-                        <pic:nvPicPr>
-                          <pic:cNvPr id="0" name="Picture 4" descr="[PROTOAPP]OperacoesMaquina"/>
-                          <pic:cNvPicPr>
-                            <a:picLocks noChangeAspect="1" noChangeArrowheads="1"/>
-                          </pic:cNvPicPr>
-                        </pic:nvPicPr>
-                        <pic:blipFill>
-                          <a:blip r:embed="rId11">
-                            <a:extLst>
-                              <a:ext uri="{28A0092B-C50C-407E-A947-70E740481C1C}">
-                                <a14:useLocalDpi xmlns:a14="http://schemas.microsoft.com/office/drawing/2010/main" val="0"/>
-                              </a:ext>
-                            </a:extLst>
-                          </a:blip>
-                          <a:srcRect/>
-                          <a:stretch>
-                            <a:fillRect/>
-                          </a:stretch>
-                        </pic:blipFill>
-                        <pic:spPr bwMode="auto">
-                          <a:xfrm>
-                            <a:off x="0" y="0"/>
-                            <a:ext cx="2228850" cy="4343400"/>
-                          </a:xfrm>
-                          <a:prstGeom prst="rect">
-                            <a:avLst/>
-                          </a:prstGeom>
-                          <a:noFill/>
-                          <a:ln>
-                            <a:noFill/>
-                          </a:ln>
-                        </pic:spPr>
-                      </pic:pic>
-                    </a:graphicData>
-                  </a:graphic>
-                </wp:inline>
-              </w:drawing>
-            </w:r>
+            <w:bookmarkStart w:id="0" w:name="_GoBack"/>
+            <w:bookmarkEnd w:id="0"/>
           </w:p>
           <w:p>
             <w:pPr>
@@ -2827,66 +2785,23 @@
                 <w:rFonts w:ascii="Arial" w:hAnsi="Arial" w:cs="Arial"/>
                 <w:b/>
                 <w:bCs/>
+                <w:color w:val="808080" w:themeColor="background1" w:themeShade="80"/>
+              </w:rPr>
+              <w:lastRenderedPageBreak/>
+              <w:pict>
+                <v:shape id="_x0000_i1027" type="#_x0000_t75" style="width:188.25pt;height:365.25pt">
+                  <v:imagedata r:id="rId11" o:title="[PROTOAPP]AbrirMaquina"/>
+                </v:shape>
+              </w:pict>
+            </w:r>
+            <w:r>
+              <w:rPr>
+                <w:rFonts w:ascii="Arial" w:hAnsi="Arial" w:cs="Arial"/>
+                <w:b/>
+                <w:bCs/>
                 <w:noProof/>
                 <w:color w:val="808080" w:themeColor="background1" w:themeShade="80"/>
-              </w:rPr>
-              <w:lastRenderedPageBreak/>
-              <w:drawing>
-                <wp:inline distT="0" distB="0" distL="0" distR="0">
-                  <wp:extent cx="2390775" cy="4638675"/>
-                  <wp:effectExtent l="0" t="0" r="9525" b="9525"/>
-                  <wp:docPr id="5" name="Imagem 5" descr="[PROTOAPP]AbrirMaquina"/>
-                  <wp:cNvGraphicFramePr>
-                    <a:graphicFrameLocks xmlns:a="http://schemas.openxmlformats.org/drawingml/2006/main" noChangeAspect="1"/>
-                  </wp:cNvGraphicFramePr>
-                  <a:graphic xmlns:a="http://schemas.openxmlformats.org/drawingml/2006/main">
-                    <a:graphicData uri="http://schemas.openxmlformats.org/drawingml/2006/picture">
-                      <pic:pic xmlns:pic="http://schemas.openxmlformats.org/drawingml/2006/picture">
-                        <pic:nvPicPr>
-                          <pic:cNvPr id="0" name="Picture 5" descr="[PROTOAPP]AbrirMaquina"/>
-                          <pic:cNvPicPr>
-                            <a:picLocks noChangeAspect="1" noChangeArrowheads="1"/>
-                          </pic:cNvPicPr>
-                        </pic:nvPicPr>
-                        <pic:blipFill>
-                          <a:blip r:embed="rId12">
-                            <a:extLst>
-                              <a:ext uri="{28A0092B-C50C-407E-A947-70E740481C1C}">
-                                <a14:useLocalDpi xmlns:a14="http://schemas.microsoft.com/office/drawing/2010/main" val="0"/>
-                              </a:ext>
-                            </a:extLst>
-                          </a:blip>
-                          <a:srcRect/>
-                          <a:stretch>
-                            <a:fillRect/>
-                          </a:stretch>
-                        </pic:blipFill>
-                        <pic:spPr bwMode="auto">
-                          <a:xfrm>
-                            <a:off x="0" y="0"/>
-                            <a:ext cx="2390775" cy="4638675"/>
-                          </a:xfrm>
-                          <a:prstGeom prst="rect">
-                            <a:avLst/>
-                          </a:prstGeom>
-                          <a:noFill/>
-                          <a:ln>
-                            <a:noFill/>
-                          </a:ln>
-                        </pic:spPr>
-                      </pic:pic>
-                    </a:graphicData>
-                  </a:graphic>
-                </wp:inline>
-              </w:drawing>
-            </w:r>
-            <w:r>
-              <w:rPr>
-                <w:rFonts w:ascii="Arial" w:hAnsi="Arial" w:cs="Arial"/>
-                <w:b/>
-                <w:bCs/>
-                <w:noProof/>
-                <w:color w:val="808080" w:themeColor="background1" w:themeShade="80"/>
+                <w:lang w:eastAsia="pt-BR"/>
               </w:rPr>
               <w:drawing>
                 <wp:inline distT="0" distB="0" distL="0" distR="0" wp14:anchorId="4A397C33" wp14:editId="1A5E8CD7">
@@ -2906,7 +2821,7 @@
                           </pic:cNvPicPr>
                         </pic:nvPicPr>
                         <pic:blipFill>
-                          <a:blip r:embed="rId13">
+                          <a:blip r:embed="rId12">
                             <a:extLst>
                               <a:ext uri="{28A0092B-C50C-407E-A947-70E740481C1C}">
                                 <a14:useLocalDpi xmlns:a14="http://schemas.microsoft.com/office/drawing/2010/main" val="0"/>
@@ -3163,6 +3078,7 @@
               </w:rPr>
               <w:t xml:space="preserve">– </w:t>
             </w:r>
+            <w:proofErr w:type="gramStart"/>
             <w:r>
               <w:rPr>
                 <w:rFonts w:ascii="Arial" w:hAnsi="Arial" w:cs="Arial"/>
@@ -3185,7 +3101,16 @@
                 <w:b/>
                 <w:bCs/>
               </w:rPr>
-              <w:t xml:space="preserve">DE </w:t>
+              <w:t>DE</w:t>
+            </w:r>
+            <w:proofErr w:type="gramEnd"/>
+            <w:r>
+              <w:rPr>
+                <w:rFonts w:ascii="Arial" w:hAnsi="Arial" w:cs="Arial"/>
+                <w:b/>
+                <w:bCs/>
+              </w:rPr>
+              <w:t xml:space="preserve"> </w:t>
             </w:r>
             <w:r>
               <w:rPr>
@@ -3251,6 +3176,7 @@
                 <w:bCs/>
                 <w:noProof/>
                 <w:color w:val="808080" w:themeColor="background1" w:themeShade="80"/>
+                <w:lang w:eastAsia="pt-BR"/>
               </w:rPr>
               <w:drawing>
                 <wp:inline distT="0" distB="0" distL="0" distR="0">
@@ -3270,7 +3196,7 @@
                           </pic:cNvPicPr>
                         </pic:nvPicPr>
                         <pic:blipFill>
-                          <a:blip r:embed="rId14">
+                          <a:blip r:embed="rId13">
                             <a:extLst>
                               <a:ext uri="{28A0092B-C50C-407E-A947-70E740481C1C}">
                                 <a14:useLocalDpi xmlns:a14="http://schemas.microsoft.com/office/drawing/2010/main" val="0"/>
@@ -3385,8 +3311,8 @@
     </w:p>
     <w:p/>
     <w:sectPr>
-      <w:headerReference w:type="default" r:id="rId15"/>
-      <w:footerReference w:type="default" r:id="rId16"/>
+      <w:headerReference w:type="default" r:id="rId14"/>
+      <w:footerReference w:type="default" r:id="rId15"/>
       <w:pgSz w:w="11906" w:h="16838"/>
       <w:pgMar w:top="1134" w:right="1134" w:bottom="1134" w:left="1701" w:header="709" w:footer="709" w:gutter="0"/>
       <w:cols w:space="708"/>
@@ -3397,7 +3323,7 @@
 </file>
 
 <file path=word/endnotes.xml><?xml version="1.0" encoding="utf-8"?>
-<w:endnotes xmlns:wpc="http://schemas.microsoft.com/office/word/2010/wordprocessingCanvas" xmlns:mc="http://schemas.openxmlformats.org/markup-compatibility/2006" xmlns:o="urn:schemas-microsoft-com:office:office" xmlns:r="http://schemas.openxmlformats.org/officeDocument/2006/relationships" xmlns:m="http://schemas.openxmlformats.org/officeDocument/2006/math" xmlns:v="urn:schemas-microsoft-com:vml" xmlns:wp14="http://schemas.microsoft.com/office/word/2010/wordprocessingDrawing" xmlns:wp="http://schemas.openxmlformats.org/drawingml/2006/wordprocessingDrawing" xmlns:w10="urn:schemas-microsoft-com:office:word" xmlns:w="http://schemas.openxmlformats.org/wordprocessingml/2006/main" xmlns:w14="http://schemas.microsoft.com/office/word/2010/wordml" xmlns:wpg="http://schemas.microsoft.com/office/word/2010/wordprocessingGroup" xmlns:wpi="http://schemas.microsoft.com/office/word/2010/wordprocessingInk" xmlns:wne="http://schemas.microsoft.com/office/word/2006/wordml" xmlns:wps="http://schemas.microsoft.com/office/word/2010/wordprocessingShape" mc:Ignorable="w14 wp14">
+<w:endnotes xmlns:wpc="http://schemas.microsoft.com/office/word/2010/wordprocessingCanvas" xmlns:mc="http://schemas.openxmlformats.org/markup-compatibility/2006" xmlns:o="urn:schemas-microsoft-com:office:office" xmlns:r="http://schemas.openxmlformats.org/officeDocument/2006/relationships" xmlns:m="http://schemas.openxmlformats.org/officeDocument/2006/math" xmlns:v="urn:schemas-microsoft-com:vml" xmlns:wp14="http://schemas.microsoft.com/office/word/2010/wordprocessingDrawing" xmlns:wp="http://schemas.openxmlformats.org/drawingml/2006/wordprocessingDrawing" xmlns:w10="urn:schemas-microsoft-com:office:word" xmlns:w="http://schemas.openxmlformats.org/wordprocessingml/2006/main" xmlns:w14="http://schemas.microsoft.com/office/word/2010/wordml" xmlns:w15="http://schemas.microsoft.com/office/word/2012/wordml" xmlns:wpg="http://schemas.microsoft.com/office/word/2010/wordprocessingGroup" xmlns:wpi="http://schemas.microsoft.com/office/word/2010/wordprocessingInk" xmlns:wne="http://schemas.microsoft.com/office/word/2006/wordml" xmlns:wps="http://schemas.microsoft.com/office/word/2010/wordprocessingShape" mc:Ignorable="w14 w15 wp14">
   <w:endnote w:type="separator" w:id="-1">
     <w:p>
       <w:pPr>
@@ -3422,7 +3348,7 @@
 </file>
 
 <file path=word/footer1.xml><?xml version="1.0" encoding="utf-8"?>
-<w:ftr xmlns:wpc="http://schemas.microsoft.com/office/word/2010/wordprocessingCanvas" xmlns:mc="http://schemas.openxmlformats.org/markup-compatibility/2006" xmlns:o="urn:schemas-microsoft-com:office:office" xmlns:r="http://schemas.openxmlformats.org/officeDocument/2006/relationships" xmlns:m="http://schemas.openxmlformats.org/officeDocument/2006/math" xmlns:v="urn:schemas-microsoft-com:vml" xmlns:wp14="http://schemas.microsoft.com/office/word/2010/wordprocessingDrawing" xmlns:wp="http://schemas.openxmlformats.org/drawingml/2006/wordprocessingDrawing" xmlns:w10="urn:schemas-microsoft-com:office:word" xmlns:w="http://schemas.openxmlformats.org/wordprocessingml/2006/main" xmlns:w14="http://schemas.microsoft.com/office/word/2010/wordml" xmlns:wpg="http://schemas.microsoft.com/office/word/2010/wordprocessingGroup" xmlns:wpi="http://schemas.microsoft.com/office/word/2010/wordprocessingInk" xmlns:wne="http://schemas.microsoft.com/office/word/2006/wordml" xmlns:wps="http://schemas.microsoft.com/office/word/2010/wordprocessingShape" mc:Ignorable="w14 wp14">
+<w:ftr xmlns:wpc="http://schemas.microsoft.com/office/word/2010/wordprocessingCanvas" xmlns:mc="http://schemas.openxmlformats.org/markup-compatibility/2006" xmlns:o="urn:schemas-microsoft-com:office:office" xmlns:r="http://schemas.openxmlformats.org/officeDocument/2006/relationships" xmlns:m="http://schemas.openxmlformats.org/officeDocument/2006/math" xmlns:v="urn:schemas-microsoft-com:vml" xmlns:wp14="http://schemas.microsoft.com/office/word/2010/wordprocessingDrawing" xmlns:wp="http://schemas.openxmlformats.org/drawingml/2006/wordprocessingDrawing" xmlns:w10="urn:schemas-microsoft-com:office:word" xmlns:w="http://schemas.openxmlformats.org/wordprocessingml/2006/main" xmlns:w14="http://schemas.microsoft.com/office/word/2010/wordml" xmlns:w15="http://schemas.microsoft.com/office/word/2012/wordml" xmlns:wpg="http://schemas.microsoft.com/office/word/2010/wordprocessingGroup" xmlns:wpi="http://schemas.microsoft.com/office/word/2010/wordprocessingInk" xmlns:wne="http://schemas.microsoft.com/office/word/2006/wordml" xmlns:wps="http://schemas.microsoft.com/office/word/2010/wordprocessingShape" mc:Ignorable="w14 w15 wp14">
   <w:p>
     <w:pPr>
       <w:pStyle w:val="Rodap"/>
@@ -3432,79 +3358,15 @@
     <w:r>
       <w:rPr>
         <w:noProof/>
+        <w:lang w:eastAsia="pt-BR"/>
       </w:rPr>
-      <mc:AlternateContent>
-        <mc:Choice Requires="wps">
-          <w:drawing>
-            <wp:anchor distT="0" distB="0" distL="114300" distR="114300" simplePos="0" relativeHeight="251658240" behindDoc="0" locked="0" layoutInCell="1" allowOverlap="1">
-              <wp:simplePos x="0" y="0"/>
-              <wp:positionH relativeFrom="column">
-                <wp:posOffset>-32385</wp:posOffset>
-              </wp:positionH>
-              <wp:positionV relativeFrom="paragraph">
-                <wp:posOffset>33655</wp:posOffset>
-              </wp:positionV>
-              <wp:extent cx="5810250" cy="0"/>
-              <wp:effectExtent l="5715" t="5080" r="13335" b="13970"/>
-              <wp:wrapNone/>
-              <wp:docPr id="2" name="AutoShape 3"/>
-              <wp:cNvGraphicFramePr>
-                <a:graphicFrameLocks xmlns:a="http://schemas.openxmlformats.org/drawingml/2006/main"/>
-              </wp:cNvGraphicFramePr>
-              <a:graphic xmlns:a="http://schemas.openxmlformats.org/drawingml/2006/main">
-                <a:graphicData uri="http://schemas.microsoft.com/office/word/2010/wordprocessingShape">
-                  <wps:wsp>
-                    <wps:cNvCnPr>
-                      <a:cxnSpLocks noChangeShapeType="1"/>
-                    </wps:cNvCnPr>
-                    <wps:spPr bwMode="auto">
-                      <a:xfrm>
-                        <a:off x="0" y="0"/>
-                        <a:ext cx="5810250" cy="0"/>
-                      </a:xfrm>
-                      <a:prstGeom prst="straightConnector1">
-                        <a:avLst/>
-                      </a:prstGeom>
-                      <a:noFill/>
-                      <a:ln w="9525">
-                        <a:solidFill>
-                          <a:srgbClr val="000000"/>
-                        </a:solidFill>
-                        <a:round/>
-                        <a:headEnd/>
-                        <a:tailEnd/>
-                      </a:ln>
-                      <a:extLst>
-                        <a:ext uri="{909E8E84-426E-40DD-AFC4-6F175D3DCCD1}">
-                          <a14:hiddenFill xmlns:a14="http://schemas.microsoft.com/office/drawing/2010/main">
-                            <a:noFill/>
-                          </a14:hiddenFill>
-                        </a:ext>
-                      </a:extLst>
-                    </wps:spPr>
-                    <wps:bodyPr/>
-                  </wps:wsp>
-                </a:graphicData>
-              </a:graphic>
-              <wp14:sizeRelH relativeFrom="page">
-                <wp14:pctWidth>0</wp14:pctWidth>
-              </wp14:sizeRelH>
-              <wp14:sizeRelV relativeFrom="page">
-                <wp14:pctHeight>0</wp14:pctHeight>
-              </wp14:sizeRelV>
-            </wp:anchor>
-          </w:drawing>
-        </mc:Choice>
-        <mc:Fallback>
-          <w:pict>
-            <v:shapetype id="_x0000_t32" coordsize="21600,21600" o:spt="32" o:oned="t" path="m,l21600,21600e" filled="f">
-              <v:path arrowok="t" fillok="f" o:connecttype="none"/>
-              <o:lock v:ext="edit" shapetype="t"/>
-            </v:shapetype>
-            <v:shape id="AutoShape 3" o:spid="_x0000_s1026" type="#_x0000_t32" style="position:absolute;margin-left:-2.55pt;margin-top:2.65pt;width:457.5pt;height:0;z-index:251658240;visibility:visible;mso-wrap-style:square;mso-width-percent:0;mso-height-percent:0;mso-wrap-distance-left:9pt;mso-wrap-distance-top:0;mso-wrap-distance-right:9pt;mso-wrap-distance-bottom:0;mso-position-horizontal:absolute;mso-position-horizontal-relative:text;mso-position-vertical:absolute;mso-position-vertical-relative:text;mso-width-percent:0;mso-height-percent:0;mso-width-relative:page;mso-height-relative:page" o:gfxdata="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"/>
-          </w:pict>
-        </mc:Fallback>
-      </mc:AlternateContent>
+      <w:pict>
+        <v:shapetype id="_x0000_t32" coordsize="21600,21600" o:spt="32" o:oned="t" path="m,l21600,21600e" filled="f">
+          <v:path arrowok="t" fillok="f" o:connecttype="none"/>
+          <o:lock v:ext="edit" shapetype="t"/>
+        </v:shapetype>
+        <v:shape id="_x0000_s2051" type="#_x0000_t32" style="position:absolute;left:0;text-align:left;margin-left:-2.55pt;margin-top:2.65pt;width:457.5pt;height:0;z-index:251658240" o:connectortype="straight"/>
+      </w:pict>
     </w:r>
     <w:r>
       <w:t>Trabalho de Conclusão de Curso – Modalidade Projeto</w:t>
@@ -3519,7 +3381,7 @@
 </file>
 
 <file path=word/footnotes.xml><?xml version="1.0" encoding="utf-8"?>
-<w:footnotes xmlns:wpc="http://schemas.microsoft.com/office/word/2010/wordprocessingCanvas" xmlns:mc="http://schemas.openxmlformats.org/markup-compatibility/2006" xmlns:o="urn:schemas-microsoft-com:office:office" xmlns:r="http://schemas.openxmlformats.org/officeDocument/2006/relationships" xmlns:m="http://schemas.openxmlformats.org/officeDocument/2006/math" xmlns:v="urn:schemas-microsoft-com:vml" xmlns:wp14="http://schemas.microsoft.com/office/word/2010/wordprocessingDrawing" xmlns:wp="http://schemas.openxmlformats.org/drawingml/2006/wordprocessingDrawing" xmlns:w10="urn:schemas-microsoft-com:office:word" xmlns:w="http://schemas.openxmlformats.org/wordprocessingml/2006/main" xmlns:w14="http://schemas.microsoft.com/office/word/2010/wordml" xmlns:wpg="http://schemas.microsoft.com/office/word/2010/wordprocessingGroup" xmlns:wpi="http://schemas.microsoft.com/office/word/2010/wordprocessingInk" xmlns:wne="http://schemas.microsoft.com/office/word/2006/wordml" xmlns:wps="http://schemas.microsoft.com/office/word/2010/wordprocessingShape" mc:Ignorable="w14 wp14">
+<w:footnotes xmlns:wpc="http://schemas.microsoft.com/office/word/2010/wordprocessingCanvas" xmlns:mc="http://schemas.openxmlformats.org/markup-compatibility/2006" xmlns:o="urn:schemas-microsoft-com:office:office" xmlns:r="http://schemas.openxmlformats.org/officeDocument/2006/relationships" xmlns:m="http://schemas.openxmlformats.org/officeDocument/2006/math" xmlns:v="urn:schemas-microsoft-com:vml" xmlns:wp14="http://schemas.microsoft.com/office/word/2010/wordprocessingDrawing" xmlns:wp="http://schemas.openxmlformats.org/drawingml/2006/wordprocessingDrawing" xmlns:w10="urn:schemas-microsoft-com:office:word" xmlns:w="http://schemas.openxmlformats.org/wordprocessingml/2006/main" xmlns:w14="http://schemas.microsoft.com/office/word/2010/wordml" xmlns:w15="http://schemas.microsoft.com/office/word/2012/wordml" xmlns:wpg="http://schemas.microsoft.com/office/word/2010/wordprocessingGroup" xmlns:wpi="http://schemas.microsoft.com/office/word/2010/wordprocessingInk" xmlns:wne="http://schemas.microsoft.com/office/word/2006/wordml" xmlns:wps="http://schemas.microsoft.com/office/word/2010/wordprocessingShape" mc:Ignorable="w14 w15 wp14">
   <w:footnote w:type="separator" w:id="-1">
     <w:p>
       <w:pPr>
@@ -3544,7 +3406,7 @@
 </file>
 
 <file path=word/header1.xml><?xml version="1.0" encoding="utf-8"?>
-<w:hdr xmlns:wpc="http://schemas.microsoft.com/office/word/2010/wordprocessingCanvas" xmlns:mc="http://schemas.openxmlformats.org/markup-compatibility/2006" xmlns:o="urn:schemas-microsoft-com:office:office" xmlns:r="http://schemas.openxmlformats.org/officeDocument/2006/relationships" xmlns:m="http://schemas.openxmlformats.org/officeDocument/2006/math" xmlns:v="urn:schemas-microsoft-com:vml" xmlns:wp14="http://schemas.microsoft.com/office/word/2010/wordprocessingDrawing" xmlns:wp="http://schemas.openxmlformats.org/drawingml/2006/wordprocessingDrawing" xmlns:w10="urn:schemas-microsoft-com:office:word" xmlns:w="http://schemas.openxmlformats.org/wordprocessingml/2006/main" xmlns:w14="http://schemas.microsoft.com/office/word/2010/wordml" xmlns:wpg="http://schemas.microsoft.com/office/word/2010/wordprocessingGroup" xmlns:wpi="http://schemas.microsoft.com/office/word/2010/wordprocessingInk" xmlns:wne="http://schemas.microsoft.com/office/word/2006/wordml" xmlns:wps="http://schemas.microsoft.com/office/word/2010/wordprocessingShape" mc:Ignorable="w14 wp14">
+<w:hdr xmlns:wpc="http://schemas.microsoft.com/office/word/2010/wordprocessingCanvas" xmlns:mc="http://schemas.openxmlformats.org/markup-compatibility/2006" xmlns:o="urn:schemas-microsoft-com:office:office" xmlns:r="http://schemas.openxmlformats.org/officeDocument/2006/relationships" xmlns:m="http://schemas.openxmlformats.org/officeDocument/2006/math" xmlns:v="urn:schemas-microsoft-com:vml" xmlns:wp14="http://schemas.microsoft.com/office/word/2010/wordprocessingDrawing" xmlns:wp="http://schemas.openxmlformats.org/drawingml/2006/wordprocessingDrawing" xmlns:w10="urn:schemas-microsoft-com:office:word" xmlns:w="http://schemas.openxmlformats.org/wordprocessingml/2006/main" xmlns:w14="http://schemas.microsoft.com/office/word/2010/wordml" xmlns:w15="http://schemas.microsoft.com/office/word/2012/wordml" xmlns:wpg="http://schemas.microsoft.com/office/word/2010/wordprocessingGroup" xmlns:wpi="http://schemas.microsoft.com/office/word/2010/wordprocessingInk" xmlns:wne="http://schemas.microsoft.com/office/word/2006/wordml" xmlns:wps="http://schemas.microsoft.com/office/word/2010/wordprocessingShape" mc:Ignorable="w14 w15 wp14">
   <w:tbl>
     <w:tblPr>
       <w:tblStyle w:val="Tabelacomgrade"/>
@@ -3588,8 +3450,16 @@
             <w:rPr>
               <w:b/>
             </w:rPr>
-            <w:t>DESCRIÇÃO CASO DE USO + PROTÓTIPO TELAS + DIAGRAMA  SEQUÊNCIA</w:t>
+            <w:t xml:space="preserve">DESCRIÇÃO CASO DE USO + PROTÓTIPO TELAS + </w:t>
           </w:r>
+          <w:proofErr w:type="gramStart"/>
+          <w:r>
+            <w:rPr>
+              <w:b/>
+            </w:rPr>
+            <w:t>DIAGRAMA  SEQUÊNCIA</w:t>
+          </w:r>
+          <w:proofErr w:type="gramEnd"/>
         </w:p>
       </w:tc>
       <w:tc>
@@ -3682,7 +3552,7 @@
 </file>
 
 <file path=word/numbering.xml><?xml version="1.0" encoding="utf-8"?>
-<w:numbering xmlns:wpc="http://schemas.microsoft.com/office/word/2010/wordprocessingCanvas" xmlns:mc="http://schemas.openxmlformats.org/markup-compatibility/2006" xmlns:o="urn:schemas-microsoft-com:office:office" xmlns:r="http://schemas.openxmlformats.org/officeDocument/2006/relationships" xmlns:m="http://schemas.openxmlformats.org/officeDocument/2006/math" xmlns:v="urn:schemas-microsoft-com:vml" xmlns:wp14="http://schemas.microsoft.com/office/word/2010/wordprocessingDrawing" xmlns:wp="http://schemas.openxmlformats.org/drawingml/2006/wordprocessingDrawing" xmlns:w10="urn:schemas-microsoft-com:office:word" xmlns:w="http://schemas.openxmlformats.org/wordprocessingml/2006/main" xmlns:w14="http://schemas.microsoft.com/office/word/2010/wordml" xmlns:wpg="http://schemas.microsoft.com/office/word/2010/wordprocessingGroup" xmlns:wpi="http://schemas.microsoft.com/office/word/2010/wordprocessingInk" xmlns:wne="http://schemas.microsoft.com/office/word/2006/wordml" xmlns:wps="http://schemas.microsoft.com/office/word/2010/wordprocessingShape" mc:Ignorable="w14 wp14">
+<w:numbering xmlns:wpc="http://schemas.microsoft.com/office/word/2010/wordprocessingCanvas" xmlns:mc="http://schemas.openxmlformats.org/markup-compatibility/2006" xmlns:o="urn:schemas-microsoft-com:office:office" xmlns:r="http://schemas.openxmlformats.org/officeDocument/2006/relationships" xmlns:m="http://schemas.openxmlformats.org/officeDocument/2006/math" xmlns:v="urn:schemas-microsoft-com:vml" xmlns:wp14="http://schemas.microsoft.com/office/word/2010/wordprocessingDrawing" xmlns:wp="http://schemas.openxmlformats.org/drawingml/2006/wordprocessingDrawing" xmlns:w10="urn:schemas-microsoft-com:office:word" xmlns:w="http://schemas.openxmlformats.org/wordprocessingml/2006/main" xmlns:w14="http://schemas.microsoft.com/office/word/2010/wordml" xmlns:w15="http://schemas.microsoft.com/office/word/2012/wordml" xmlns:wpg="http://schemas.microsoft.com/office/word/2010/wordprocessingGroup" xmlns:wpi="http://schemas.microsoft.com/office/word/2010/wordprocessingInk" xmlns:wne="http://schemas.microsoft.com/office/word/2006/wordml" xmlns:wps="http://schemas.microsoft.com/office/word/2010/wordprocessingShape" mc:Ignorable="w14 w15 wp14">
   <w:abstractNum w:abstractNumId="0">
     <w:nsid w:val="002079BC"/>
     <w:multiLevelType w:val="hybridMultilevel"/>
@@ -6228,14 +6098,14 @@
 </file>
 
 <file path=word/styles.xml><?xml version="1.0" encoding="utf-8"?>
-<w:styles xmlns:mc="http://schemas.openxmlformats.org/markup-compatibility/2006" xmlns:r="http://schemas.openxmlformats.org/officeDocument/2006/relationships" xmlns:w="http://schemas.openxmlformats.org/wordprocessingml/2006/main" xmlns:w14="http://schemas.microsoft.com/office/word/2010/wordml" mc:Ignorable="w14">
+<w:styles xmlns:mc="http://schemas.openxmlformats.org/markup-compatibility/2006" xmlns:r="http://schemas.openxmlformats.org/officeDocument/2006/relationships" xmlns:w="http://schemas.openxmlformats.org/wordprocessingml/2006/main" xmlns:w14="http://schemas.microsoft.com/office/word/2010/wordml" xmlns:w15="http://schemas.microsoft.com/office/word/2012/wordml" mc:Ignorable="w14 w15">
   <w:docDefaults>
     <w:rPrDefault>
       <w:rPr>
-        <w:rFonts w:asciiTheme="minorHAnsi" w:eastAsiaTheme="minorEastAsia" w:hAnsiTheme="minorHAnsi" w:cstheme="minorBidi"/>
+        <w:rFonts w:asciiTheme="minorHAnsi" w:eastAsiaTheme="minorHAnsi" w:hAnsiTheme="minorHAnsi" w:cstheme="minorBidi"/>
         <w:sz w:val="22"/>
         <w:szCs w:val="22"/>
-        <w:lang w:val="pt-BR" w:eastAsia="pt-BR" w:bidi="ar-SA"/>
+        <w:lang w:val="pt-BR" w:eastAsia="en-US" w:bidi="ar-SA"/>
       </w:rPr>
     </w:rPrDefault>
     <w:pPrDefault>
@@ -6244,150 +6114,383 @@
       </w:pPr>
     </w:pPrDefault>
   </w:docDefaults>
-  <w:latentStyles w:defLockedState="0" w:defUIPriority="99" w:defSemiHidden="1" w:defUnhideWhenUsed="1" w:defQFormat="0" w:count="267">
-    <w:lsdException w:name="Normal" w:semiHidden="0" w:uiPriority="0" w:unhideWhenUsed="0" w:qFormat="1"/>
-    <w:lsdException w:name="heading 1" w:semiHidden="0" w:uiPriority="9" w:unhideWhenUsed="0" w:qFormat="1"/>
-    <w:lsdException w:name="heading 2" w:uiPriority="9" w:qFormat="1"/>
-    <w:lsdException w:name="heading 3" w:uiPriority="9" w:qFormat="1"/>
-    <w:lsdException w:name="heading 4" w:uiPriority="9" w:qFormat="1"/>
-    <w:lsdException w:name="heading 5" w:uiPriority="9" w:qFormat="1"/>
-    <w:lsdException w:name="heading 6" w:uiPriority="9" w:qFormat="1"/>
-    <w:lsdException w:name="heading 7" w:uiPriority="9" w:qFormat="1"/>
-    <w:lsdException w:name="heading 8" w:uiPriority="9" w:qFormat="1"/>
-    <w:lsdException w:name="heading 9" w:uiPriority="9" w:qFormat="1"/>
-    <w:lsdException w:name="toc 1" w:uiPriority="39"/>
-    <w:lsdException w:name="toc 2" w:uiPriority="39"/>
-    <w:lsdException w:name="toc 3" w:uiPriority="39"/>
-    <w:lsdException w:name="toc 4" w:uiPriority="39"/>
-    <w:lsdException w:name="toc 5" w:uiPriority="39"/>
-    <w:lsdException w:name="toc 6" w:uiPriority="39"/>
-    <w:lsdException w:name="toc 7" w:uiPriority="39"/>
-    <w:lsdException w:name="toc 8" w:uiPriority="39"/>
-    <w:lsdException w:name="toc 9" w:uiPriority="39"/>
-    <w:lsdException w:name="header" w:uiPriority="0"/>
-    <w:lsdException w:name="caption" w:uiPriority="35" w:qFormat="1"/>
-    <w:lsdException w:name="Title" w:semiHidden="0" w:uiPriority="10" w:unhideWhenUsed="0" w:qFormat="1"/>
-    <w:lsdException w:name="Default Paragraph Font" w:uiPriority="1"/>
-    <w:lsdException w:name="Subtitle" w:semiHidden="0" w:uiPriority="11" w:unhideWhenUsed="0" w:qFormat="1"/>
-    <w:lsdException w:name="Hyperlink" w:uiPriority="0"/>
-    <w:lsdException w:name="Strong" w:semiHidden="0" w:uiPriority="22" w:unhideWhenUsed="0" w:qFormat="1"/>
-    <w:lsdException w:name="Emphasis" w:semiHidden="0" w:uiPriority="20" w:unhideWhenUsed="0" w:qFormat="1"/>
-    <w:lsdException w:name="Table Grid" w:semiHidden="0" w:uiPriority="0" w:unhideWhenUsed="0"/>
-    <w:lsdException w:name="Placeholder Text" w:unhideWhenUsed="0"/>
-    <w:lsdException w:name="No Spacing" w:semiHidden="0" w:uiPriority="1" w:unhideWhenUsed="0" w:qFormat="1"/>
-    <w:lsdException w:name="Light Shading" w:semiHidden="0" w:uiPriority="60" w:unhideWhenUsed="0"/>
-    <w:lsdException w:name="Light List" w:semiHidden="0" w:uiPriority="61" w:unhideWhenUsed="0"/>
-    <w:lsdException w:name="Light Grid" w:semiHidden="0" w:uiPriority="62" w:unhideWhenUsed="0"/>
-    <w:lsdException w:name="Medium Shading 1" w:semiHidden="0" w:uiPriority="63" w:unhideWhenUsed="0"/>
-    <w:lsdException w:name="Medium Shading 2" w:semiHidden="0" w:uiPriority="64" w:unhideWhenUsed="0"/>
-    <w:lsdException w:name="Medium List 1" w:semiHidden="0" w:uiPriority="65" w:unhideWhenUsed="0"/>
-    <w:lsdException w:name="Medium List 2" w:semiHidden="0" w:uiPriority="66" w:unhideWhenUsed="0"/>
-    <w:lsdException w:name="Medium Grid 1" w:semiHidden="0" w:uiPriority="67" w:unhideWhenUsed="0"/>
-    <w:lsdException w:name="Medium Grid 2" w:semiHidden="0" w:uiPriority="68" w:unhideWhenUsed="0"/>
-    <w:lsdException w:name="Medium Grid 3" w:semiHidden="0" w:uiPriority="69" w:unhideWhenUsed="0"/>
-    <w:lsdException w:name="Dark List" w:semiHidden="0" w:uiPriority="70" w:unhideWhenUsed="0"/>
-    <w:lsdException w:name="Colorful Shading" w:semiHidden="0" w:uiPriority="71" w:unhideWhenUsed="0"/>
-    <w:lsdException w:name="Colorful List" w:semiHidden="0" w:uiPriority="72" w:unhideWhenUsed="0"/>
-    <w:lsdException w:name="Colorful Grid" w:semiHidden="0" w:uiPriority="73" w:unhideWhenUsed="0"/>
-    <w:lsdException w:name="Light Shading Accent 1" w:semiHidden="0" w:uiPriority="60" w:unhideWhenUsed="0"/>
-    <w:lsdException w:name="Light List Accent 1" w:semiHidden="0" w:uiPriority="61" w:unhideWhenUsed="0"/>
-    <w:lsdException w:name="Light Grid Accent 1" w:semiHidden="0" w:uiPriority="62" w:unhideWhenUsed="0"/>
-    <w:lsdException w:name="Medium Shading 1 Accent 1" w:semiHidden="0" w:uiPriority="63" w:unhideWhenUsed="0"/>
-    <w:lsdException w:name="Medium Shading 2 Accent 1" w:semiHidden="0" w:uiPriority="64" w:unhideWhenUsed="0"/>
-    <w:lsdException w:name="Medium List 1 Accent 1" w:semiHidden="0" w:uiPriority="65" w:unhideWhenUsed="0"/>
-    <w:lsdException w:name="Revision" w:unhideWhenUsed="0"/>
-    <w:lsdException w:name="List Paragraph" w:semiHidden="0" w:uiPriority="34" w:unhideWhenUsed="0" w:qFormat="1"/>
-    <w:lsdException w:name="Quote" w:semiHidden="0" w:uiPriority="29" w:unhideWhenUsed="0" w:qFormat="1"/>
-    <w:lsdException w:name="Intense Quote" w:semiHidden="0" w:uiPriority="30" w:unhideWhenUsed="0" w:qFormat="1"/>
-    <w:lsdException w:name="Medium List 2 Accent 1" w:semiHidden="0" w:uiPriority="66" w:unhideWhenUsed="0"/>
-    <w:lsdException w:name="Medium Grid 1 Accent 1" w:semiHidden="0" w:uiPriority="67" w:unhideWhenUsed="0"/>
-    <w:lsdException w:name="Medium Grid 2 Accent 1" w:semiHidden="0" w:uiPriority="68" w:unhideWhenUsed="0"/>
-    <w:lsdException w:name="Medium Grid 3 Accent 1" w:semiHidden="0" w:uiPriority="69" w:unhideWhenUsed="0"/>
-    <w:lsdException w:name="Dark List Accent 1" w:semiHidden="0" w:uiPriority="70" w:unhideWhenUsed="0"/>
-    <w:lsdException w:name="Colorful Shading Accent 1" w:semiHidden="0" w:uiPriority="71" w:unhideWhenUsed="0"/>
-    <w:lsdException w:name="Colorful List Accent 1" w:semiHidden="0" w:uiPriority="72" w:unhideWhenUsed="0"/>
-    <w:lsdException w:name="Colorful Grid Accent 1" w:semiHidden="0" w:uiPriority="73" w:unhideWhenUsed="0"/>
-    <w:lsdException w:name="Light Shading Accent 2" w:semiHidden="0" w:uiPriority="60" w:unhideWhenUsed="0"/>
-    <w:lsdException w:name="Light List Accent 2" w:semiHidden="0" w:uiPriority="61" w:unhideWhenUsed="0"/>
-    <w:lsdException w:name="Light Grid Accent 2" w:semiHidden="0" w:uiPriority="62" w:unhideWhenUsed="0"/>
-    <w:lsdException w:name="Medium Shading 1 Accent 2" w:semiHidden="0" w:uiPriority="63" w:unhideWhenUsed="0"/>
-    <w:lsdException w:name="Medium Shading 2 Accent 2" w:semiHidden="0" w:uiPriority="64" w:unhideWhenUsed="0"/>
-    <w:lsdException w:name="Medium List 1 Accent 2" w:semiHidden="0" w:uiPriority="65" w:unhideWhenUsed="0"/>
-    <w:lsdException w:name="Medium List 2 Accent 2" w:semiHidden="0" w:uiPriority="66" w:unhideWhenUsed="0"/>
-    <w:lsdException w:name="Medium Grid 1 Accent 2" w:semiHidden="0" w:uiPriority="67" w:unhideWhenUsed="0"/>
-    <w:lsdException w:name="Medium Grid 2 Accent 2" w:semiHidden="0" w:uiPriority="68" w:unhideWhenUsed="0"/>
-    <w:lsdException w:name="Medium Grid 3 Accent 2" w:semiHidden="0" w:uiPriority="69" w:unhideWhenUsed="0"/>
-    <w:lsdException w:name="Dark List Accent 2" w:semiHidden="0" w:uiPriority="70" w:unhideWhenUsed="0"/>
-    <w:lsdException w:name="Colorful Shading Accent 2" w:semiHidden="0" w:uiPriority="71" w:unhideWhenUsed="0"/>
-    <w:lsdException w:name="Colorful List Accent 2" w:semiHidden="0" w:uiPriority="72" w:unhideWhenUsed="0"/>
-    <w:lsdException w:name="Colorful Grid Accent 2" w:semiHidden="0" w:uiPriority="73" w:unhideWhenUsed="0"/>
-    <w:lsdException w:name="Light Shading Accent 3" w:semiHidden="0" w:uiPriority="60" w:unhideWhenUsed="0"/>
-    <w:lsdException w:name="Light List Accent 3" w:semiHidden="0" w:uiPriority="61" w:unhideWhenUsed="0"/>
-    <w:lsdException w:name="Light Grid Accent 3" w:semiHidden="0" w:uiPriority="62" w:unhideWhenUsed="0"/>
-    <w:lsdException w:name="Medium Shading 1 Accent 3" w:semiHidden="0" w:uiPriority="63" w:unhideWhenUsed="0"/>
-    <w:lsdException w:name="Medium Shading 2 Accent 3" w:semiHidden="0" w:uiPriority="64" w:unhideWhenUsed="0"/>
-    <w:lsdException w:name="Medium List 1 Accent 3" w:semiHidden="0" w:uiPriority="65" w:unhideWhenUsed="0"/>
-    <w:lsdException w:name="Medium List 2 Accent 3" w:semiHidden="0" w:uiPriority="66" w:unhideWhenUsed="0"/>
-    <w:lsdException w:name="Medium Grid 1 Accent 3" w:semiHidden="0" w:uiPriority="67" w:unhideWhenUsed="0"/>
-    <w:lsdException w:name="Medium Grid 2 Accent 3" w:semiHidden="0" w:uiPriority="68" w:unhideWhenUsed="0"/>
-    <w:lsdException w:name="Medium Grid 3 Accent 3" w:semiHidden="0" w:uiPriority="69" w:unhideWhenUsed="0"/>
-    <w:lsdException w:name="Dark List Accent 3" w:semiHidden="0" w:uiPriority="70" w:unhideWhenUsed="0"/>
-    <w:lsdException w:name="Colorful Shading Accent 3" w:semiHidden="0" w:uiPriority="71" w:unhideWhenUsed="0"/>
-    <w:lsdException w:name="Colorful List Accent 3" w:semiHidden="0" w:uiPriority="72" w:unhideWhenUsed="0"/>
-    <w:lsdException w:name="Colorful Grid Accent 3" w:semiHidden="0" w:uiPriority="73" w:unhideWhenUsed="0"/>
-    <w:lsdException w:name="Light Shading Accent 4" w:semiHidden="0" w:uiPriority="60" w:unhideWhenUsed="0"/>
-    <w:lsdException w:name="Light List Accent 4" w:semiHidden="0" w:uiPriority="61" w:unhideWhenUsed="0"/>
-    <w:lsdException w:name="Light Grid Accent 4" w:semiHidden="0" w:uiPriority="62" w:unhideWhenUsed="0"/>
-    <w:lsdException w:name="Medium Shading 1 Accent 4" w:semiHidden="0" w:uiPriority="63" w:unhideWhenUsed="0"/>
-    <w:lsdException w:name="Medium Shading 2 Accent 4" w:semiHidden="0" w:uiPriority="64" w:unhideWhenUsed="0"/>
-    <w:lsdException w:name="Medium List 1 Accent 4" w:semiHidden="0" w:uiPriority="65" w:unhideWhenUsed="0"/>
-    <w:lsdException w:name="Medium List 2 Accent 4" w:semiHidden="0" w:uiPriority="66" w:unhideWhenUsed="0"/>
-    <w:lsdException w:name="Medium Grid 1 Accent 4" w:semiHidden="0" w:uiPriority="67" w:unhideWhenUsed="0"/>
-    <w:lsdException w:name="Medium Grid 2 Accent 4" w:semiHidden="0" w:uiPriority="68" w:unhideWhenUsed="0"/>
-    <w:lsdException w:name="Medium Grid 3 Accent 4" w:semiHidden="0" w:uiPriority="69" w:unhideWhenUsed="0"/>
-    <w:lsdException w:name="Dark List Accent 4" w:semiHidden="0" w:uiPriority="70" w:unhideWhenUsed="0"/>
-    <w:lsdException w:name="Colorful Shading Accent 4" w:semiHidden="0" w:uiPriority="71" w:unhideWhenUsed="0"/>
-    <w:lsdException w:name="Colorful List Accent 4" w:semiHidden="0" w:uiPriority="72" w:unhideWhenUsed="0"/>
-    <w:lsdException w:name="Colorful Grid Accent 4" w:semiHidden="0" w:uiPriority="73" w:unhideWhenUsed="0"/>
-    <w:lsdException w:name="Light Shading Accent 5" w:semiHidden="0" w:uiPriority="60" w:unhideWhenUsed="0"/>
-    <w:lsdException w:name="Light List Accent 5" w:semiHidden="0" w:uiPriority="61" w:unhideWhenUsed="0"/>
-    <w:lsdException w:name="Light Grid Accent 5" w:semiHidden="0" w:uiPriority="62" w:unhideWhenUsed="0"/>
-    <w:lsdException w:name="Medium Shading 1 Accent 5" w:semiHidden="0" w:uiPriority="63" w:unhideWhenUsed="0"/>
-    <w:lsdException w:name="Medium Shading 2 Accent 5" w:semiHidden="0" w:uiPriority="64" w:unhideWhenUsed="0"/>
-    <w:lsdException w:name="Medium List 1 Accent 5" w:semiHidden="0" w:uiPriority="65" w:unhideWhenUsed="0"/>
-    <w:lsdException w:name="Medium List 2 Accent 5" w:semiHidden="0" w:uiPriority="66" w:unhideWhenUsed="0"/>
-    <w:lsdException w:name="Medium Grid 1 Accent 5" w:semiHidden="0" w:uiPriority="67" w:unhideWhenUsed="0"/>
-    <w:lsdException w:name="Medium Grid 2 Accent 5" w:semiHidden="0" w:uiPriority="68" w:unhideWhenUsed="0"/>
-    <w:lsdException w:name="Medium Grid 3 Accent 5" w:semiHidden="0" w:uiPriority="69" w:unhideWhenUsed="0"/>
-    <w:lsdException w:name="Dark List Accent 5" w:semiHidden="0" w:uiPriority="70" w:unhideWhenUsed="0"/>
-    <w:lsdException w:name="Colorful Shading Accent 5" w:semiHidden="0" w:uiPriority="71" w:unhideWhenUsed="0"/>
-    <w:lsdException w:name="Colorful List Accent 5" w:semiHidden="0" w:uiPriority="72" w:unhideWhenUsed="0"/>
-    <w:lsdException w:name="Colorful Grid Accent 5" w:semiHidden="0" w:uiPriority="73" w:unhideWhenUsed="0"/>
-    <w:lsdException w:name="Light Shading Accent 6" w:semiHidden="0" w:uiPriority="60" w:unhideWhenUsed="0"/>
-    <w:lsdException w:name="Light List Accent 6" w:semiHidden="0" w:uiPriority="61" w:unhideWhenUsed="0"/>
-    <w:lsdException w:name="Light Grid Accent 6" w:semiHidden="0" w:uiPriority="62" w:unhideWhenUsed="0"/>
-    <w:lsdException w:name="Medium Shading 1 Accent 6" w:semiHidden="0" w:uiPriority="63" w:unhideWhenUsed="0"/>
-    <w:lsdException w:name="Medium Shading 2 Accent 6" w:semiHidden="0" w:uiPriority="64" w:unhideWhenUsed="0"/>
-    <w:lsdException w:name="Medium List 1 Accent 6" w:semiHidden="0" w:uiPriority="65" w:unhideWhenUsed="0"/>
-    <w:lsdException w:name="Medium List 2 Accent 6" w:semiHidden="0" w:uiPriority="66" w:unhideWhenUsed="0"/>
-    <w:lsdException w:name="Medium Grid 1 Accent 6" w:semiHidden="0" w:uiPriority="67" w:unhideWhenUsed="0"/>
-    <w:lsdException w:name="Medium Grid 2 Accent 6" w:semiHidden="0" w:uiPriority="68" w:unhideWhenUsed="0"/>
-    <w:lsdException w:name="Medium Grid 3 Accent 6" w:semiHidden="0" w:uiPriority="69" w:unhideWhenUsed="0"/>
-    <w:lsdException w:name="Dark List Accent 6" w:semiHidden="0" w:uiPriority="70" w:unhideWhenUsed="0"/>
-    <w:lsdException w:name="Colorful Shading Accent 6" w:semiHidden="0" w:uiPriority="71" w:unhideWhenUsed="0"/>
-    <w:lsdException w:name="Colorful List Accent 6" w:semiHidden="0" w:uiPriority="72" w:unhideWhenUsed="0"/>
-    <w:lsdException w:name="Colorful Grid Accent 6" w:semiHidden="0" w:uiPriority="73" w:unhideWhenUsed="0"/>
-    <w:lsdException w:name="Subtle Emphasis" w:semiHidden="0" w:uiPriority="19" w:unhideWhenUsed="0" w:qFormat="1"/>
-    <w:lsdException w:name="Intense Emphasis" w:semiHidden="0" w:uiPriority="21" w:unhideWhenUsed="0" w:qFormat="1"/>
-    <w:lsdException w:name="Subtle Reference" w:semiHidden="0" w:uiPriority="31" w:unhideWhenUsed="0" w:qFormat="1"/>
-    <w:lsdException w:name="Intense Reference" w:semiHidden="0" w:uiPriority="32" w:unhideWhenUsed="0" w:qFormat="1"/>
-    <w:lsdException w:name="Book Title" w:semiHidden="0" w:uiPriority="33" w:unhideWhenUsed="0" w:qFormat="1"/>
-    <w:lsdException w:name="Bibliography" w:uiPriority="37"/>
-    <w:lsdException w:name="TOC Heading" w:uiPriority="39" w:qFormat="1"/>
+  <w:latentStyles w:defLockedState="0" w:defUIPriority="99" w:defSemiHidden="0" w:defUnhideWhenUsed="0" w:defQFormat="0" w:count="371">
+    <w:lsdException w:name="Normal" w:uiPriority="0" w:qFormat="1"/>
+    <w:lsdException w:name="heading 1" w:uiPriority="9" w:qFormat="1"/>
+    <w:lsdException w:name="heading 2" w:semiHidden="1" w:uiPriority="9" w:unhideWhenUsed="1" w:qFormat="1"/>
+    <w:lsdException w:name="heading 3" w:semiHidden="1" w:uiPriority="9" w:unhideWhenUsed="1" w:qFormat="1"/>
+    <w:lsdException w:name="heading 4" w:semiHidden="1" w:uiPriority="9" w:unhideWhenUsed="1" w:qFormat="1"/>
+    <w:lsdException w:name="heading 5" w:semiHidden="1" w:uiPriority="9" w:unhideWhenUsed="1" w:qFormat="1"/>
+    <w:lsdException w:name="heading 6" w:semiHidden="1" w:uiPriority="9" w:unhideWhenUsed="1" w:qFormat="1"/>
+    <w:lsdException w:name="heading 7" w:semiHidden="1" w:uiPriority="9" w:unhideWhenUsed="1" w:qFormat="1"/>
+    <w:lsdException w:name="heading 8" w:semiHidden="1" w:uiPriority="9" w:unhideWhenUsed="1" w:qFormat="1"/>
+    <w:lsdException w:name="heading 9" w:semiHidden="1" w:uiPriority="9" w:unhideWhenUsed="1" w:qFormat="1"/>
+    <w:lsdException w:name="index 1" w:semiHidden="1" w:unhideWhenUsed="1"/>
+    <w:lsdException w:name="index 2" w:semiHidden="1" w:unhideWhenUsed="1"/>
+    <w:lsdException w:name="index 3" w:semiHidden="1" w:unhideWhenUsed="1"/>
+    <w:lsdException w:name="index 4" w:semiHidden="1" w:unhideWhenUsed="1"/>
+    <w:lsdException w:name="index 5" w:semiHidden="1" w:unhideWhenUsed="1"/>
+    <w:lsdException w:name="index 6" w:semiHidden="1" w:unhideWhenUsed="1"/>
+    <w:lsdException w:name="index 7" w:semiHidden="1" w:unhideWhenUsed="1"/>
+    <w:lsdException w:name="index 8" w:semiHidden="1" w:unhideWhenUsed="1"/>
+    <w:lsdException w:name="index 9" w:semiHidden="1" w:unhideWhenUsed="1"/>
+    <w:lsdException w:name="toc 1" w:semiHidden="1" w:uiPriority="39" w:unhideWhenUsed="1"/>
+    <w:lsdException w:name="toc 2" w:semiHidden="1" w:uiPriority="39" w:unhideWhenUsed="1"/>
+    <w:lsdException w:name="toc 3" w:semiHidden="1" w:uiPriority="39" w:unhideWhenUsed="1"/>
+    <w:lsdException w:name="toc 4" w:semiHidden="1" w:uiPriority="39" w:unhideWhenUsed="1"/>
+    <w:lsdException w:name="toc 5" w:semiHidden="1" w:uiPriority="39" w:unhideWhenUsed="1"/>
+    <w:lsdException w:name="toc 6" w:semiHidden="1" w:uiPriority="39" w:unhideWhenUsed="1"/>
+    <w:lsdException w:name="toc 7" w:semiHidden="1" w:uiPriority="39" w:unhideWhenUsed="1"/>
+    <w:lsdException w:name="toc 8" w:semiHidden="1" w:uiPriority="39" w:unhideWhenUsed="1"/>
+    <w:lsdException w:name="toc 9" w:semiHidden="1" w:uiPriority="39" w:unhideWhenUsed="1"/>
+    <w:lsdException w:name="Normal Indent" w:semiHidden="1" w:unhideWhenUsed="1"/>
+    <w:lsdException w:name="footnote text" w:semiHidden="1" w:unhideWhenUsed="1"/>
+    <w:lsdException w:name="annotation text" w:semiHidden="1" w:unhideWhenUsed="1"/>
+    <w:lsdException w:name="header" w:semiHidden="1" w:uiPriority="0" w:unhideWhenUsed="1"/>
+    <w:lsdException w:name="footer" w:semiHidden="1" w:unhideWhenUsed="1"/>
+    <w:lsdException w:name="index heading" w:semiHidden="1" w:unhideWhenUsed="1"/>
+    <w:lsdException w:name="caption" w:semiHidden="1" w:uiPriority="35" w:unhideWhenUsed="1" w:qFormat="1"/>
+    <w:lsdException w:name="table of figures" w:semiHidden="1" w:unhideWhenUsed="1"/>
+    <w:lsdException w:name="envelope address" w:semiHidden="1" w:unhideWhenUsed="1"/>
+    <w:lsdException w:name="envelope return" w:semiHidden="1" w:unhideWhenUsed="1"/>
+    <w:lsdException w:name="footnote reference" w:semiHidden="1" w:unhideWhenUsed="1"/>
+    <w:lsdException w:name="annotation reference" w:semiHidden="1" w:unhideWhenUsed="1"/>
+    <w:lsdException w:name="line number" w:semiHidden="1" w:unhideWhenUsed="1"/>
+    <w:lsdException w:name="page number" w:semiHidden="1" w:unhideWhenUsed="1"/>
+    <w:lsdException w:name="endnote reference" w:semiHidden="1" w:unhideWhenUsed="1"/>
+    <w:lsdException w:name="endnote text" w:semiHidden="1" w:unhideWhenUsed="1"/>
+    <w:lsdException w:name="table of authorities" w:semiHidden="1" w:unhideWhenUsed="1"/>
+    <w:lsdException w:name="macro" w:semiHidden="1" w:unhideWhenUsed="1"/>
+    <w:lsdException w:name="toa heading" w:semiHidden="1" w:unhideWhenUsed="1"/>
+    <w:lsdException w:name="List" w:semiHidden="1" w:unhideWhenUsed="1"/>
+    <w:lsdException w:name="List Bullet" w:semiHidden="1" w:unhideWhenUsed="1"/>
+    <w:lsdException w:name="List Number" w:semiHidden="1" w:unhideWhenUsed="1"/>
+    <w:lsdException w:name="List 2" w:semiHidden="1" w:unhideWhenUsed="1"/>
+    <w:lsdException w:name="List 3" w:semiHidden="1" w:unhideWhenUsed="1"/>
+    <w:lsdException w:name="List 4" w:semiHidden="1" w:unhideWhenUsed="1"/>
+    <w:lsdException w:name="List 5" w:semiHidden="1" w:unhideWhenUsed="1"/>
+    <w:lsdException w:name="List Bullet 2" w:semiHidden="1" w:unhideWhenUsed="1"/>
+    <w:lsdException w:name="List Bullet 3" w:semiHidden="1" w:unhideWhenUsed="1"/>
+    <w:lsdException w:name="List Bullet 4" w:semiHidden="1" w:unhideWhenUsed="1"/>
+    <w:lsdException w:name="List Bullet 5" w:semiHidden="1" w:unhideWhenUsed="1"/>
+    <w:lsdException w:name="List Number 2" w:semiHidden="1" w:unhideWhenUsed="1"/>
+    <w:lsdException w:name="List Number 3" w:semiHidden="1" w:unhideWhenUsed="1"/>
+    <w:lsdException w:name="List Number 4" w:semiHidden="1" w:unhideWhenUsed="1"/>
+    <w:lsdException w:name="List Number 5" w:semiHidden="1" w:unhideWhenUsed="1"/>
+    <w:lsdException w:name="Title" w:uiPriority="10" w:qFormat="1"/>
+    <w:lsdException w:name="Closing" w:semiHidden="1" w:unhideWhenUsed="1"/>
+    <w:lsdException w:name="Signature" w:semiHidden="1" w:unhideWhenUsed="1"/>
+    <w:lsdException w:name="Default Paragraph Font" w:semiHidden="1" w:uiPriority="1" w:unhideWhenUsed="1"/>
+    <w:lsdException w:name="Body Text" w:semiHidden="1" w:unhideWhenUsed="1"/>
+    <w:lsdException w:name="Body Text Indent" w:semiHidden="1" w:unhideWhenUsed="1"/>
+    <w:lsdException w:name="List Continue" w:semiHidden="1" w:unhideWhenUsed="1"/>
+    <w:lsdException w:name="List Continue 2" w:semiHidden="1" w:unhideWhenUsed="1"/>
+    <w:lsdException w:name="List Continue 3" w:semiHidden="1" w:unhideWhenUsed="1"/>
+    <w:lsdException w:name="List Continue 4" w:semiHidden="1" w:unhideWhenUsed="1"/>
+    <w:lsdException w:name="List Continue 5" w:semiHidden="1" w:unhideWhenUsed="1"/>
+    <w:lsdException w:name="Message Header" w:semiHidden="1" w:unhideWhenUsed="1"/>
+    <w:lsdException w:name="Subtitle" w:uiPriority="11" w:qFormat="1"/>
+    <w:lsdException w:name="Salutation" w:semiHidden="1" w:unhideWhenUsed="1"/>
+    <w:lsdException w:name="Date" w:semiHidden="1" w:unhideWhenUsed="1"/>
+    <w:lsdException w:name="Body Text First Indent" w:semiHidden="1" w:unhideWhenUsed="1"/>
+    <w:lsdException w:name="Body Text First Indent 2" w:semiHidden="1" w:unhideWhenUsed="1"/>
+    <w:lsdException w:name="Note Heading" w:semiHidden="1" w:unhideWhenUsed="1"/>
+    <w:lsdException w:name="Body Text 2" w:semiHidden="1" w:unhideWhenUsed="1"/>
+    <w:lsdException w:name="Body Text 3" w:semiHidden="1" w:unhideWhenUsed="1"/>
+    <w:lsdException w:name="Body Text Indent 2" w:semiHidden="1" w:unhideWhenUsed="1"/>
+    <w:lsdException w:name="Body Text Indent 3" w:semiHidden="1" w:unhideWhenUsed="1"/>
+    <w:lsdException w:name="Block Text" w:semiHidden="1" w:unhideWhenUsed="1"/>
+    <w:lsdException w:name="Hyperlink" w:semiHidden="1" w:uiPriority="0" w:unhideWhenUsed="1"/>
+    <w:lsdException w:name="FollowedHyperlink" w:semiHidden="1" w:unhideWhenUsed="1"/>
+    <w:lsdException w:name="Strong" w:uiPriority="22" w:qFormat="1"/>
+    <w:lsdException w:name="Emphasis" w:uiPriority="20" w:qFormat="1"/>
+    <w:lsdException w:name="Document Map" w:semiHidden="1" w:unhideWhenUsed="1"/>
+    <w:lsdException w:name="Plain Text" w:semiHidden="1" w:unhideWhenUsed="1"/>
+    <w:lsdException w:name="E-mail Signature" w:semiHidden="1" w:unhideWhenUsed="1"/>
+    <w:lsdException w:name="HTML Top of Form" w:semiHidden="1" w:unhideWhenUsed="1"/>
+    <w:lsdException w:name="HTML Bottom of Form" w:semiHidden="1" w:unhideWhenUsed="1"/>
+    <w:lsdException w:name="Normal (Web)" w:semiHidden="1" w:unhideWhenUsed="1"/>
+    <w:lsdException w:name="HTML Acronym" w:semiHidden="1" w:unhideWhenUsed="1"/>
+    <w:lsdException w:name="HTML Address" w:semiHidden="1" w:unhideWhenUsed="1"/>
+    <w:lsdException w:name="HTML Cite" w:semiHidden="1" w:unhideWhenUsed="1"/>
+    <w:lsdException w:name="HTML Code" w:semiHidden="1" w:unhideWhenUsed="1"/>
+    <w:lsdException w:name="HTML Definition" w:semiHidden="1" w:unhideWhenUsed="1"/>
+    <w:lsdException w:name="HTML Keyboard" w:semiHidden="1" w:unhideWhenUsed="1"/>
+    <w:lsdException w:name="HTML Preformatted" w:semiHidden="1" w:unhideWhenUsed="1"/>
+    <w:lsdException w:name="HTML Sample" w:semiHidden="1" w:unhideWhenUsed="1"/>
+    <w:lsdException w:name="HTML Typewriter" w:semiHidden="1" w:unhideWhenUsed="1"/>
+    <w:lsdException w:name="HTML Variable" w:semiHidden="1" w:unhideWhenUsed="1"/>
+    <w:lsdException w:name="Normal Table" w:semiHidden="1" w:unhideWhenUsed="1"/>
+    <w:lsdException w:name="annotation subject" w:semiHidden="1" w:unhideWhenUsed="1"/>
+    <w:lsdException w:name="No List" w:semiHidden="1" w:unhideWhenUsed="1"/>
+    <w:lsdException w:name="Outline List 1" w:semiHidden="1" w:unhideWhenUsed="1"/>
+    <w:lsdException w:name="Outline List 2" w:semiHidden="1" w:unhideWhenUsed="1"/>
+    <w:lsdException w:name="Outline List 3" w:semiHidden="1" w:unhideWhenUsed="1"/>
+    <w:lsdException w:name="Table Simple 1" w:semiHidden="1" w:unhideWhenUsed="1"/>
+    <w:lsdException w:name="Table Simple 2" w:semiHidden="1" w:unhideWhenUsed="1"/>
+    <w:lsdException w:name="Table Simple 3" w:semiHidden="1" w:unhideWhenUsed="1"/>
+    <w:lsdException w:name="Table Classic 1" w:semiHidden="1" w:unhideWhenUsed="1"/>
+    <w:lsdException w:name="Table Classic 2" w:semiHidden="1" w:unhideWhenUsed="1"/>
+    <w:lsdException w:name="Table Classic 3" w:semiHidden="1" w:unhideWhenUsed="1"/>
+    <w:lsdException w:name="Table Classic 4" w:semiHidden="1" w:unhideWhenUsed="1"/>
+    <w:lsdException w:name="Table Colorful 1" w:semiHidden="1" w:unhideWhenUsed="1"/>
+    <w:lsdException w:name="Table Colorful 2" w:semiHidden="1" w:unhideWhenUsed="1"/>
+    <w:lsdException w:name="Table Colorful 3" w:semiHidden="1" w:unhideWhenUsed="1"/>
+    <w:lsdException w:name="Table Columns 1" w:semiHidden="1" w:unhideWhenUsed="1"/>
+    <w:lsdException w:name="Table Columns 2" w:semiHidden="1" w:unhideWhenUsed="1"/>
+    <w:lsdException w:name="Table Columns 3" w:semiHidden="1" w:unhideWhenUsed="1"/>
+    <w:lsdException w:name="Table Columns 4" w:semiHidden="1" w:unhideWhenUsed="1"/>
+    <w:lsdException w:name="Table Columns 5" w:semiHidden="1" w:unhideWhenUsed="1"/>
+    <w:lsdException w:name="Table Grid 1" w:semiHidden="1" w:unhideWhenUsed="1"/>
+    <w:lsdException w:name="Table Grid 2" w:semiHidden="1" w:unhideWhenUsed="1"/>
+    <w:lsdException w:name="Table Grid 3" w:semiHidden="1" w:unhideWhenUsed="1"/>
+    <w:lsdException w:name="Table Grid 4" w:semiHidden="1" w:unhideWhenUsed="1"/>
+    <w:lsdException w:name="Table Grid 5" w:semiHidden="1" w:unhideWhenUsed="1"/>
+    <w:lsdException w:name="Table Grid 6" w:semiHidden="1" w:unhideWhenUsed="1"/>
+    <w:lsdException w:name="Table Grid 7" w:semiHidden="1" w:unhideWhenUsed="1"/>
+    <w:lsdException w:name="Table Grid 8" w:semiHidden="1" w:unhideWhenUsed="1"/>
+    <w:lsdException w:name="Table List 1" w:semiHidden="1" w:unhideWhenUsed="1"/>
+    <w:lsdException w:name="Table List 2" w:semiHidden="1" w:unhideWhenUsed="1"/>
+    <w:lsdException w:name="Table List 3" w:semiHidden="1" w:unhideWhenUsed="1"/>
+    <w:lsdException w:name="Table List 4" w:semiHidden="1" w:unhideWhenUsed="1"/>
+    <w:lsdException w:name="Table List 5" w:semiHidden="1" w:unhideWhenUsed="1"/>
+    <w:lsdException w:name="Table List 6" w:semiHidden="1" w:unhideWhenUsed="1"/>
+    <w:lsdException w:name="Table List 7" w:semiHidden="1" w:unhideWhenUsed="1"/>
+    <w:lsdException w:name="Table List 8" w:semiHidden="1" w:unhideWhenUsed="1"/>
+    <w:lsdException w:name="Table 3D effects 1" w:semiHidden="1" w:unhideWhenUsed="1"/>
+    <w:lsdException w:name="Table 3D effects 2" w:semiHidden="1" w:unhideWhenUsed="1"/>
+    <w:lsdException w:name="Table 3D effects 3" w:semiHidden="1" w:unhideWhenUsed="1"/>
+    <w:lsdException w:name="Table Contemporary" w:semiHidden="1" w:unhideWhenUsed="1"/>
+    <w:lsdException w:name="Table Elegant" w:semiHidden="1" w:unhideWhenUsed="1"/>
+    <w:lsdException w:name="Table Professional" w:semiHidden="1" w:unhideWhenUsed="1"/>
+    <w:lsdException w:name="Table Subtle 1" w:semiHidden="1" w:unhideWhenUsed="1"/>
+    <w:lsdException w:name="Table Subtle 2" w:semiHidden="1" w:unhideWhenUsed="1"/>
+    <w:lsdException w:name="Table Web 1" w:semiHidden="1" w:unhideWhenUsed="1"/>
+    <w:lsdException w:name="Table Web 2" w:semiHidden="1" w:unhideWhenUsed="1"/>
+    <w:lsdException w:name="Table Web 3" w:semiHidden="1" w:unhideWhenUsed="1"/>
+    <w:lsdException w:name="Balloon Text" w:semiHidden="1" w:unhideWhenUsed="1"/>
+    <w:lsdException w:name="Table Grid" w:uiPriority="0"/>
+    <w:lsdException w:name="Table Theme" w:semiHidden="1" w:unhideWhenUsed="1"/>
+    <w:lsdException w:name="Placeholder Text" w:semiHidden="1"/>
+    <w:lsdException w:name="No Spacing" w:uiPriority="1" w:qFormat="1"/>
+    <w:lsdException w:name="Light Shading" w:uiPriority="60"/>
+    <w:lsdException w:name="Light List" w:uiPriority="61"/>
+    <w:lsdException w:name="Light Grid" w:uiPriority="62"/>
+    <w:lsdException w:name="Medium Shading 1" w:uiPriority="63"/>
+    <w:lsdException w:name="Medium Shading 2" w:uiPriority="64"/>
+    <w:lsdException w:name="Medium List 1" w:uiPriority="65"/>
+    <w:lsdException w:name="Medium List 2" w:uiPriority="66"/>
+    <w:lsdException w:name="Medium Grid 1" w:uiPriority="67"/>
+    <w:lsdException w:name="Medium Grid 2" w:uiPriority="68"/>
+    <w:lsdException w:name="Medium Grid 3" w:uiPriority="69"/>
+    <w:lsdException w:name="Dark List" w:uiPriority="70"/>
+    <w:lsdException w:name="Colorful Shading" w:uiPriority="71"/>
+    <w:lsdException w:name="Colorful List" w:uiPriority="72"/>
+    <w:lsdException w:name="Colorful Grid" w:uiPriority="73"/>
+    <w:lsdException w:name="Light Shading Accent 1" w:uiPriority="60"/>
+    <w:lsdException w:name="Light List Accent 1" w:uiPriority="61"/>
+    <w:lsdException w:name="Light Grid Accent 1" w:uiPriority="62"/>
+    <w:lsdException w:name="Medium Shading 1 Accent 1" w:uiPriority="63"/>
+    <w:lsdException w:name="Medium Shading 2 Accent 1" w:uiPriority="64"/>
+    <w:lsdException w:name="Medium List 1 Accent 1" w:uiPriority="65"/>
+    <w:lsdException w:name="Revision" w:semiHidden="1"/>
+    <w:lsdException w:name="List Paragraph" w:uiPriority="34" w:qFormat="1"/>
+    <w:lsdException w:name="Quote" w:uiPriority="29" w:qFormat="1"/>
+    <w:lsdException w:name="Intense Quote" w:uiPriority="30" w:qFormat="1"/>
+    <w:lsdException w:name="Medium List 2 Accent 1" w:uiPriority="66"/>
+    <w:lsdException w:name="Medium Grid 1 Accent 1" w:uiPriority="67"/>
+    <w:lsdException w:name="Medium Grid 2 Accent 1" w:uiPriority="68"/>
+    <w:lsdException w:name="Medium Grid 3 Accent 1" w:uiPriority="69"/>
+    <w:lsdException w:name="Dark List Accent 1" w:uiPriority="70"/>
+    <w:lsdException w:name="Colorful Shading Accent 1" w:uiPriority="71"/>
+    <w:lsdException w:name="Colorful List Accent 1" w:uiPriority="72"/>
+    <w:lsdException w:name="Colorful Grid Accent 1" w:uiPriority="73"/>
+    <w:lsdException w:name="Light Shading Accent 2" w:uiPriority="60"/>
+    <w:lsdException w:name="Light List Accent 2" w:uiPriority="61"/>
+    <w:lsdException w:name="Light Grid Accent 2" w:uiPriority="62"/>
+    <w:lsdException w:name="Medium Shading 1 Accent 2" w:uiPriority="63"/>
+    <w:lsdException w:name="Medium Shading 2 Accent 2" w:uiPriority="64"/>
+    <w:lsdException w:name="Medium List 1 Accent 2" w:uiPriority="65"/>
+    <w:lsdException w:name="Medium List 2 Accent 2" w:uiPriority="66"/>
+    <w:lsdException w:name="Medium Grid 1 Accent 2" w:uiPriority="67"/>
+    <w:lsdException w:name="Medium Grid 2 Accent 2" w:uiPriority="68"/>
+    <w:lsdException w:name="Medium Grid 3 Accent 2" w:uiPriority="69"/>
+    <w:lsdException w:name="Dark List Accent 2" w:uiPriority="70"/>
+    <w:lsdException w:name="Colorful Shading Accent 2" w:uiPriority="71"/>
+    <w:lsdException w:name="Colorful List Accent 2" w:uiPriority="72"/>
+    <w:lsdException w:name="Colorful Grid Accent 2" w:uiPriority="73"/>
+    <w:lsdException w:name="Light Shading Accent 3" w:uiPriority="60"/>
+    <w:lsdException w:name="Light List Accent 3" w:uiPriority="61"/>
+    <w:lsdException w:name="Light Grid Accent 3" w:uiPriority="62"/>
+    <w:lsdException w:name="Medium Shading 1 Accent 3" w:uiPriority="63"/>
+    <w:lsdException w:name="Medium Shading 2 Accent 3" w:uiPriority="64"/>
+    <w:lsdException w:name="Medium List 1 Accent 3" w:uiPriority="65"/>
+    <w:lsdException w:name="Medium List 2 Accent 3" w:uiPriority="66"/>
+    <w:lsdException w:name="Medium Grid 1 Accent 3" w:uiPriority="67"/>
+    <w:lsdException w:name="Medium Grid 2 Accent 3" w:uiPriority="68"/>
+    <w:lsdException w:name="Medium Grid 3 Accent 3" w:uiPriority="69"/>
+    <w:lsdException w:name="Dark List Accent 3" w:uiPriority="70"/>
+    <w:lsdException w:name="Colorful Shading Accent 3" w:uiPriority="71"/>
+    <w:lsdException w:name="Colorful List Accent 3" w:uiPriority="72"/>
+    <w:lsdException w:name="Colorful Grid Accent 3" w:uiPriority="73"/>
+    <w:lsdException w:name="Light Shading Accent 4" w:uiPriority="60"/>
+    <w:lsdException w:name="Light List Accent 4" w:uiPriority="61"/>
+    <w:lsdException w:name="Light Grid Accent 4" w:uiPriority="62"/>
+    <w:lsdException w:name="Medium Shading 1 Accent 4" w:uiPriority="63"/>
+    <w:lsdException w:name="Medium Shading 2 Accent 4" w:uiPriority="64"/>
+    <w:lsdException w:name="Medium List 1 Accent 4" w:uiPriority="65"/>
+    <w:lsdException w:name="Medium List 2 Accent 4" w:uiPriority="66"/>
+    <w:lsdException w:name="Medium Grid 1 Accent 4" w:uiPriority="67"/>
+    <w:lsdException w:name="Medium Grid 2 Accent 4" w:uiPriority="68"/>
+    <w:lsdException w:name="Medium Grid 3 Accent 4" w:uiPriority="69"/>
+    <w:lsdException w:name="Dark List Accent 4" w:uiPriority="70"/>
+    <w:lsdException w:name="Colorful Shading Accent 4" w:uiPriority="71"/>
+    <w:lsdException w:name="Colorful List Accent 4" w:uiPriority="72"/>
+    <w:lsdException w:name="Colorful Grid Accent 4" w:uiPriority="73"/>
+    <w:lsdException w:name="Light Shading Accent 5" w:uiPriority="60"/>
+    <w:lsdException w:name="Light List Accent 5" w:uiPriority="61"/>
+    <w:lsdException w:name="Light Grid Accent 5" w:uiPriority="62"/>
+    <w:lsdException w:name="Medium Shading 1 Accent 5" w:uiPriority="63"/>
+    <w:lsdException w:name="Medium Shading 2 Accent 5" w:uiPriority="64"/>
+    <w:lsdException w:name="Medium List 1 Accent 5" w:uiPriority="65"/>
+    <w:lsdException w:name="Medium List 2 Accent 5" w:uiPriority="66"/>
+    <w:lsdException w:name="Medium Grid 1 Accent 5" w:uiPriority="67"/>
+    <w:lsdException w:name="Medium Grid 2 Accent 5" w:uiPriority="68"/>
+    <w:lsdException w:name="Medium Grid 3 Accent 5" w:uiPriority="69"/>
+    <w:lsdException w:name="Dark List Accent 5" w:uiPriority="70"/>
+    <w:lsdException w:name="Colorful Shading Accent 5" w:uiPriority="71"/>
+    <w:lsdException w:name="Colorful List Accent 5" w:uiPriority="72"/>
+    <w:lsdException w:name="Colorful Grid Accent 5" w:uiPriority="73"/>
+    <w:lsdException w:name="Light Shading Accent 6" w:uiPriority="60"/>
+    <w:lsdException w:name="Light List Accent 6" w:uiPriority="61"/>
+    <w:lsdException w:name="Light Grid Accent 6" w:uiPriority="62"/>
+    <w:lsdException w:name="Medium Shading 1 Accent 6" w:uiPriority="63"/>
+    <w:lsdException w:name="Medium Shading 2 Accent 6" w:uiPriority="64"/>
+    <w:lsdException w:name="Medium List 1 Accent 6" w:uiPriority="65"/>
+    <w:lsdException w:name="Medium List 2 Accent 6" w:uiPriority="66"/>
+    <w:lsdException w:name="Medium Grid 1 Accent 6" w:uiPriority="67"/>
+    <w:lsdException w:name="Medium Grid 2 Accent 6" w:uiPriority="68"/>
+    <w:lsdException w:name="Medium Grid 3 Accent 6" w:uiPriority="69"/>
+    <w:lsdException w:name="Dark List Accent 6" w:uiPriority="70"/>
+    <w:lsdException w:name="Colorful Shading Accent 6" w:uiPriority="71"/>
+    <w:lsdException w:name="Colorful List Accent 6" w:uiPriority="72"/>
+    <w:lsdException w:name="Colorful Grid Accent 6" w:uiPriority="73"/>
+    <w:lsdException w:name="Subtle Emphasis" w:uiPriority="19" w:qFormat="1"/>
+    <w:lsdException w:name="Intense Emphasis" w:uiPriority="21" w:qFormat="1"/>
+    <w:lsdException w:name="Subtle Reference" w:uiPriority="31" w:qFormat="1"/>
+    <w:lsdException w:name="Intense Reference" w:uiPriority="32" w:qFormat="1"/>
+    <w:lsdException w:name="Book Title" w:uiPriority="33" w:qFormat="1"/>
+    <w:lsdException w:name="Bibliography" w:semiHidden="1" w:uiPriority="37" w:unhideWhenUsed="1"/>
+    <w:lsdException w:name="TOC Heading" w:semiHidden="1" w:uiPriority="39" w:unhideWhenUsed="1" w:qFormat="1"/>
+    <w:lsdException w:name="Plain Table 1" w:uiPriority="41"/>
+    <w:lsdException w:name="Plain Table 2" w:uiPriority="42"/>
+    <w:lsdException w:name="Plain Table 3" w:uiPriority="43"/>
+    <w:lsdException w:name="Plain Table 4" w:uiPriority="44"/>
+    <w:lsdException w:name="Plain Table 5" w:uiPriority="45"/>
+    <w:lsdException w:name="Grid Table Light" w:uiPriority="40"/>
+    <w:lsdException w:name="Grid Table 1 Light" w:uiPriority="46"/>
+    <w:lsdException w:name="Grid Table 2" w:uiPriority="47"/>
+    <w:lsdException w:name="Grid Table 3" w:uiPriority="48"/>
+    <w:lsdException w:name="Grid Table 4" w:uiPriority="49"/>
+    <w:lsdException w:name="Grid Table 5 Dark" w:uiPriority="50"/>
+    <w:lsdException w:name="Grid Table 6 Colorful" w:uiPriority="51"/>
+    <w:lsdException w:name="Grid Table 7 Colorful" w:uiPriority="52"/>
+    <w:lsdException w:name="Grid Table 1 Light Accent 1" w:uiPriority="46"/>
+    <w:lsdException w:name="Grid Table 2 Accent 1" w:uiPriority="47"/>
+    <w:lsdException w:name="Grid Table 3 Accent 1" w:uiPriority="48"/>
+    <w:lsdException w:name="Grid Table 4 Accent 1" w:uiPriority="49"/>
+    <w:lsdException w:name="Grid Table 5 Dark Accent 1" w:uiPriority="50"/>
+    <w:lsdException w:name="Grid Table 6 Colorful Accent 1" w:uiPriority="51"/>
+    <w:lsdException w:name="Grid Table 7 Colorful Accent 1" w:uiPriority="52"/>
+    <w:lsdException w:name="Grid Table 1 Light Accent 2" w:uiPriority="46"/>
+    <w:lsdException w:name="Grid Table 2 Accent 2" w:uiPriority="47"/>
+    <w:lsdException w:name="Grid Table 3 Accent 2" w:uiPriority="48"/>
+    <w:lsdException w:name="Grid Table 4 Accent 2" w:uiPriority="49"/>
+    <w:lsdException w:name="Grid Table 5 Dark Accent 2" w:uiPriority="50"/>
+    <w:lsdException w:name="Grid Table 6 Colorful Accent 2" w:uiPriority="51"/>
+    <w:lsdException w:name="Grid Table 7 Colorful Accent 2" w:uiPriority="52"/>
+    <w:lsdException w:name="Grid Table 1 Light Accent 3" w:uiPriority="46"/>
+    <w:lsdException w:name="Grid Table 2 Accent 3" w:uiPriority="47"/>
+    <w:lsdException w:name="Grid Table 3 Accent 3" w:uiPriority="48"/>
+    <w:lsdException w:name="Grid Table 4 Accent 3" w:uiPriority="49"/>
+    <w:lsdException w:name="Grid Table 5 Dark Accent 3" w:uiPriority="50"/>
+    <w:lsdException w:name="Grid Table 6 Colorful Accent 3" w:uiPriority="51"/>
+    <w:lsdException w:name="Grid Table 7 Colorful Accent 3" w:uiPriority="52"/>
+    <w:lsdException w:name="Grid Table 1 Light Accent 4" w:uiPriority="46"/>
+    <w:lsdException w:name="Grid Table 2 Accent 4" w:uiPriority="47"/>
+    <w:lsdException w:name="Grid Table 3 Accent 4" w:uiPriority="48"/>
+    <w:lsdException w:name="Grid Table 4 Accent 4" w:uiPriority="49"/>
+    <w:lsdException w:name="Grid Table 5 Dark Accent 4" w:uiPriority="50"/>
+    <w:lsdException w:name="Grid Table 6 Colorful Accent 4" w:uiPriority="51"/>
+    <w:lsdException w:name="Grid Table 7 Colorful Accent 4" w:uiPriority="52"/>
+    <w:lsdException w:name="Grid Table 1 Light Accent 5" w:uiPriority="46"/>
+    <w:lsdException w:name="Grid Table 2 Accent 5" w:uiPriority="47"/>
+    <w:lsdException w:name="Grid Table 3 Accent 5" w:uiPriority="48"/>
+    <w:lsdException w:name="Grid Table 4 Accent 5" w:uiPriority="49"/>
+    <w:lsdException w:name="Grid Table 5 Dark Accent 5" w:uiPriority="50"/>
+    <w:lsdException w:name="Grid Table 6 Colorful Accent 5" w:uiPriority="51"/>
+    <w:lsdException w:name="Grid Table 7 Colorful Accent 5" w:uiPriority="52"/>
+    <w:lsdException w:name="Grid Table 1 Light Accent 6" w:uiPriority="46"/>
+    <w:lsdException w:name="Grid Table 2 Accent 6" w:uiPriority="47"/>
+    <w:lsdException w:name="Grid Table 3 Accent 6" w:uiPriority="48"/>
+    <w:lsdException w:name="Grid Table 4 Accent 6" w:uiPriority="49"/>
+    <w:lsdException w:name="Grid Table 5 Dark Accent 6" w:uiPriority="50"/>
+    <w:lsdException w:name="Grid Table 6 Colorful Accent 6" w:uiPriority="51"/>
+    <w:lsdException w:name="Grid Table 7 Colorful Accent 6" w:uiPriority="52"/>
+    <w:lsdException w:name="List Table 1 Light" w:uiPriority="46"/>
+    <w:lsdException w:name="List Table 2" w:uiPriority="47"/>
+    <w:lsdException w:name="List Table 3" w:uiPriority="48"/>
+    <w:lsdException w:name="List Table 4" w:uiPriority="49"/>
+    <w:lsdException w:name="List Table 5 Dark" w:uiPriority="50"/>
+    <w:lsdException w:name="List Table 6 Colorful" w:uiPriority="51"/>
+    <w:lsdException w:name="List Table 7 Colorful" w:uiPriority="52"/>
+    <w:lsdException w:name="List Table 1 Light Accent 1" w:uiPriority="46"/>
+    <w:lsdException w:name="List Table 2 Accent 1" w:uiPriority="47"/>
+    <w:lsdException w:name="List Table 3 Accent 1" w:uiPriority="48"/>
+    <w:lsdException w:name="List Table 4 Accent 1" w:uiPriority="49"/>
+    <w:lsdException w:name="List Table 5 Dark Accent 1" w:uiPriority="50"/>
+    <w:lsdException w:name="List Table 6 Colorful Accent 1" w:uiPriority="51"/>
+    <w:lsdException w:name="List Table 7 Colorful Accent 1" w:uiPriority="52"/>
+    <w:lsdException w:name="List Table 1 Light Accent 2" w:uiPriority="46"/>
+    <w:lsdException w:name="List Table 2 Accent 2" w:uiPriority="47"/>
+    <w:lsdException w:name="List Table 3 Accent 2" w:uiPriority="48"/>
+    <w:lsdException w:name="List Table 4 Accent 2" w:uiPriority="49"/>
+    <w:lsdException w:name="List Table 5 Dark Accent 2" w:uiPriority="50"/>
+    <w:lsdException w:name="List Table 6 Colorful Accent 2" w:uiPriority="51"/>
+    <w:lsdException w:name="List Table 7 Colorful Accent 2" w:uiPriority="52"/>
+    <w:lsdException w:name="List Table 1 Light Accent 3" w:uiPriority="46"/>
+    <w:lsdException w:name="List Table 2 Accent 3" w:uiPriority="47"/>
+    <w:lsdException w:name="List Table 3 Accent 3" w:uiPriority="48"/>
+    <w:lsdException w:name="List Table 4 Accent 3" w:uiPriority="49"/>
+    <w:lsdException w:name="List Table 5 Dark Accent 3" w:uiPriority="50"/>
+    <w:lsdException w:name="List Table 6 Colorful Accent 3" w:uiPriority="51"/>
+    <w:lsdException w:name="List Table 7 Colorful Accent 3" w:uiPriority="52"/>
+    <w:lsdException w:name="List Table 1 Light Accent 4" w:uiPriority="46"/>
+    <w:lsdException w:name="List Table 2 Accent 4" w:uiPriority="47"/>
+    <w:lsdException w:name="List Table 3 Accent 4" w:uiPriority="48"/>
+    <w:lsdException w:name="List Table 4 Accent 4" w:uiPriority="49"/>
+    <w:lsdException w:name="List Table 5 Dark Accent 4" w:uiPriority="50"/>
+    <w:lsdException w:name="List Table 6 Colorful Accent 4" w:uiPriority="51"/>
+    <w:lsdException w:name="List Table 7 Colorful Accent 4" w:uiPriority="52"/>
+    <w:lsdException w:name="List Table 1 Light Accent 5" w:uiPriority="46"/>
+    <w:lsdException w:name="List Table 2 Accent 5" w:uiPriority="47"/>
+    <w:lsdException w:name="List Table 3 Accent 5" w:uiPriority="48"/>
+    <w:lsdException w:name="List Table 4 Accent 5" w:uiPriority="49"/>
+    <w:lsdException w:name="List Table 5 Dark Accent 5" w:uiPriority="50"/>
+    <w:lsdException w:name="List Table 6 Colorful Accent 5" w:uiPriority="51"/>
+    <w:lsdException w:name="List Table 7 Colorful Accent 5" w:uiPriority="52"/>
+    <w:lsdException w:name="List Table 1 Light Accent 6" w:uiPriority="46"/>
+    <w:lsdException w:name="List Table 2 Accent 6" w:uiPriority="47"/>
+    <w:lsdException w:name="List Table 3 Accent 6" w:uiPriority="48"/>
+    <w:lsdException w:name="List Table 4 Accent 6" w:uiPriority="49"/>
+    <w:lsdException w:name="List Table 5 Dark Accent 6" w:uiPriority="50"/>
+    <w:lsdException w:name="List Table 6 Colorful Accent 6" w:uiPriority="51"/>
+    <w:lsdException w:name="List Table 7 Colorful Accent 6" w:uiPriority="52"/>
   </w:latentStyles>
   <w:style w:type="paragraph" w:default="1" w:styleId="Normal">
     <w:name w:val="Normal"/>
     <w:qFormat/>
+    <w:rsid w:val="007F5A5B"/>
   </w:style>
   <w:style w:type="character" w:default="1" w:styleId="Fontepargpadro">
     <w:name w:val="Default Paragraph Font"/>
@@ -6497,7 +6600,6 @@
       <w:spacing w:after="0" w:line="240" w:lineRule="auto"/>
     </w:pPr>
     <w:tblPr>
-      <w:tblInd w:w="0" w:type="dxa"/>
       <w:tblBorders>
         <w:top w:val="single" w:sz="4" w:space="0" w:color="auto"/>
         <w:left w:val="single" w:sz="4" w:space="0" w:color="auto"/>
@@ -6506,12 +6608,6 @@
         <w:insideH w:val="single" w:sz="4" w:space="0" w:color="auto"/>
         <w:insideV w:val="single" w:sz="4" w:space="0" w:color="auto"/>
       </w:tblBorders>
-      <w:tblCellMar>
-        <w:top w:w="0" w:type="dxa"/>
-        <w:left w:w="108" w:type="dxa"/>
-        <w:bottom w:w="0" w:type="dxa"/>
-        <w:right w:w="108" w:type="dxa"/>
-      </w:tblCellMar>
     </w:tblPr>
   </w:style>
   <w:style w:type="paragraph" w:customStyle="1" w:styleId="EstiloSuperiorDuploAutomtica05ptLarguradalinhaInfe">
@@ -6532,336 +6628,7 @@
       <w:b/>
       <w:sz w:val="20"/>
       <w:szCs w:val="20"/>
-    </w:rPr>
-  </w:style>
-  <w:style w:type="character" w:styleId="Hyperlink">
-    <w:name w:val="Hyperlink"/>
-    <w:basedOn w:val="Fontepargpadro"/>
-    <w:rsid w:val="00596AB6"/>
-    <w:rPr>
-      <w:color w:val="0000FF"/>
-      <w:u w:val="single"/>
-    </w:rPr>
-  </w:style>
-  <w:style w:type="paragraph" w:styleId="PargrafodaLista">
-    <w:name w:val="List Paragraph"/>
-    <w:basedOn w:val="Normal"/>
-    <w:uiPriority w:val="34"/>
-    <w:qFormat/>
-    <w:rsid w:val="00832416"/>
-    <w:pPr>
-      <w:ind w:left="720"/>
-      <w:contextualSpacing/>
-    </w:pPr>
-  </w:style>
-</w:styles>
-</file>
-
-<file path=word/stylesWithEffects.xml><?xml version="1.0" encoding="utf-8"?>
-<w:styles xmlns:wpc="http://schemas.microsoft.com/office/word/2010/wordprocessingCanvas" xmlns:mc="http://schemas.openxmlformats.org/markup-compatibility/2006" xmlns:o="urn:schemas-microsoft-com:office:office" xmlns:r="http://schemas.openxmlformats.org/officeDocument/2006/relationships" xmlns:m="http://schemas.openxmlformats.org/officeDocument/2006/math" xmlns:v="urn:schemas-microsoft-com:vml" xmlns:wp14="http://schemas.microsoft.com/office/word/2010/wordprocessingDrawing" xmlns:wp="http://schemas.openxmlformats.org/drawingml/2006/wordprocessingDrawing" xmlns:w10="urn:schemas-microsoft-com:office:word" xmlns:w="http://schemas.openxmlformats.org/wordprocessingml/2006/main" xmlns:w14="http://schemas.microsoft.com/office/word/2010/wordml" xmlns:wpg="http://schemas.microsoft.com/office/word/2010/wordprocessingGroup" xmlns:wpi="http://schemas.microsoft.com/office/word/2010/wordprocessingInk" xmlns:wne="http://schemas.microsoft.com/office/word/2006/wordml" xmlns:wps="http://schemas.microsoft.com/office/word/2010/wordprocessingShape" mc:Ignorable="w14 wp14">
-  <w:docDefaults>
-    <w:rPrDefault>
-      <w:rPr>
-        <w:rFonts w:asciiTheme="minorHAnsi" w:eastAsiaTheme="minorEastAsia" w:hAnsiTheme="minorHAnsi" w:cstheme="minorBidi"/>
-        <w:sz w:val="22"/>
-        <w:szCs w:val="22"/>
-        <w:lang w:val="pt-BR" w:eastAsia="pt-BR" w:bidi="ar-SA"/>
-      </w:rPr>
-    </w:rPrDefault>
-    <w:pPrDefault>
-      <w:pPr>
-        <w:spacing w:after="200" w:line="276" w:lineRule="auto"/>
-      </w:pPr>
-    </w:pPrDefault>
-  </w:docDefaults>
-  <w:latentStyles w:defLockedState="0" w:defUIPriority="99" w:defSemiHidden="1" w:defUnhideWhenUsed="1" w:defQFormat="0" w:count="267">
-    <w:lsdException w:name="Normal" w:semiHidden="0" w:uiPriority="0" w:unhideWhenUsed="0" w:qFormat="1"/>
-    <w:lsdException w:name="heading 1" w:semiHidden="0" w:uiPriority="9" w:unhideWhenUsed="0" w:qFormat="1"/>
-    <w:lsdException w:name="heading 2" w:uiPriority="9" w:qFormat="1"/>
-    <w:lsdException w:name="heading 3" w:uiPriority="9" w:qFormat="1"/>
-    <w:lsdException w:name="heading 4" w:uiPriority="9" w:qFormat="1"/>
-    <w:lsdException w:name="heading 5" w:uiPriority="9" w:qFormat="1"/>
-    <w:lsdException w:name="heading 6" w:uiPriority="9" w:qFormat="1"/>
-    <w:lsdException w:name="heading 7" w:uiPriority="9" w:qFormat="1"/>
-    <w:lsdException w:name="heading 8" w:uiPriority="9" w:qFormat="1"/>
-    <w:lsdException w:name="heading 9" w:uiPriority="9" w:qFormat="1"/>
-    <w:lsdException w:name="toc 1" w:uiPriority="39"/>
-    <w:lsdException w:name="toc 2" w:uiPriority="39"/>
-    <w:lsdException w:name="toc 3" w:uiPriority="39"/>
-    <w:lsdException w:name="toc 4" w:uiPriority="39"/>
-    <w:lsdException w:name="toc 5" w:uiPriority="39"/>
-    <w:lsdException w:name="toc 6" w:uiPriority="39"/>
-    <w:lsdException w:name="toc 7" w:uiPriority="39"/>
-    <w:lsdException w:name="toc 8" w:uiPriority="39"/>
-    <w:lsdException w:name="toc 9" w:uiPriority="39"/>
-    <w:lsdException w:name="header" w:uiPriority="0"/>
-    <w:lsdException w:name="caption" w:uiPriority="35" w:qFormat="1"/>
-    <w:lsdException w:name="Title" w:semiHidden="0" w:uiPriority="10" w:unhideWhenUsed="0" w:qFormat="1"/>
-    <w:lsdException w:name="Default Paragraph Font" w:uiPriority="1"/>
-    <w:lsdException w:name="Subtitle" w:semiHidden="0" w:uiPriority="11" w:unhideWhenUsed="0" w:qFormat="1"/>
-    <w:lsdException w:name="Hyperlink" w:uiPriority="0"/>
-    <w:lsdException w:name="Strong" w:semiHidden="0" w:uiPriority="22" w:unhideWhenUsed="0" w:qFormat="1"/>
-    <w:lsdException w:name="Emphasis" w:semiHidden="0" w:uiPriority="20" w:unhideWhenUsed="0" w:qFormat="1"/>
-    <w:lsdException w:name="Table Grid" w:semiHidden="0" w:uiPriority="0" w:unhideWhenUsed="0"/>
-    <w:lsdException w:name="Placeholder Text" w:unhideWhenUsed="0"/>
-    <w:lsdException w:name="No Spacing" w:semiHidden="0" w:uiPriority="1" w:unhideWhenUsed="0" w:qFormat="1"/>
-    <w:lsdException w:name="Light Shading" w:semiHidden="0" w:uiPriority="60" w:unhideWhenUsed="0"/>
-    <w:lsdException w:name="Light List" w:semiHidden="0" w:uiPriority="61" w:unhideWhenUsed="0"/>
-    <w:lsdException w:name="Light Grid" w:semiHidden="0" w:uiPriority="62" w:unhideWhenUsed="0"/>
-    <w:lsdException w:name="Medium Shading 1" w:semiHidden="0" w:uiPriority="63" w:unhideWhenUsed="0"/>
-    <w:lsdException w:name="Medium Shading 2" w:semiHidden="0" w:uiPriority="64" w:unhideWhenUsed="0"/>
-    <w:lsdException w:name="Medium List 1" w:semiHidden="0" w:uiPriority="65" w:unhideWhenUsed="0"/>
-    <w:lsdException w:name="Medium List 2" w:semiHidden="0" w:uiPriority="66" w:unhideWhenUsed="0"/>
-    <w:lsdException w:name="Medium Grid 1" w:semiHidden="0" w:uiPriority="67" w:unhideWhenUsed="0"/>
-    <w:lsdException w:name="Medium Grid 2" w:semiHidden="0" w:uiPriority="68" w:unhideWhenUsed="0"/>
-    <w:lsdException w:name="Medium Grid 3" w:semiHidden="0" w:uiPriority="69" w:unhideWhenUsed="0"/>
-    <w:lsdException w:name="Dark List" w:semiHidden="0" w:uiPriority="70" w:unhideWhenUsed="0"/>
-    <w:lsdException w:name="Colorful Shading" w:semiHidden="0" w:uiPriority="71" w:unhideWhenUsed="0"/>
-    <w:lsdException w:name="Colorful List" w:semiHidden="0" w:uiPriority="72" w:unhideWhenUsed="0"/>
-    <w:lsdException w:name="Colorful Grid" w:semiHidden="0" w:uiPriority="73" w:unhideWhenUsed="0"/>
-    <w:lsdException w:name="Light Shading Accent 1" w:semiHidden="0" w:uiPriority="60" w:unhideWhenUsed="0"/>
-    <w:lsdException w:name="Light List Accent 1" w:semiHidden="0" w:uiPriority="61" w:unhideWhenUsed="0"/>
-    <w:lsdException w:name="Light Grid Accent 1" w:semiHidden="0" w:uiPriority="62" w:unhideWhenUsed="0"/>
-    <w:lsdException w:name="Medium Shading 1 Accent 1" w:semiHidden="0" w:uiPriority="63" w:unhideWhenUsed="0"/>
-    <w:lsdException w:name="Medium Shading 2 Accent 1" w:semiHidden="0" w:uiPriority="64" w:unhideWhenUsed="0"/>
-    <w:lsdException w:name="Medium List 1 Accent 1" w:semiHidden="0" w:uiPriority="65" w:unhideWhenUsed="0"/>
-    <w:lsdException w:name="Revision" w:unhideWhenUsed="0"/>
-    <w:lsdException w:name="List Paragraph" w:semiHidden="0" w:uiPriority="34" w:unhideWhenUsed="0" w:qFormat="1"/>
-    <w:lsdException w:name="Quote" w:semiHidden="0" w:uiPriority="29" w:unhideWhenUsed="0" w:qFormat="1"/>
-    <w:lsdException w:name="Intense Quote" w:semiHidden="0" w:uiPriority="30" w:unhideWhenUsed="0" w:qFormat="1"/>
-    <w:lsdException w:name="Medium List 2 Accent 1" w:semiHidden="0" w:uiPriority="66" w:unhideWhenUsed="0"/>
-    <w:lsdException w:name="Medium Grid 1 Accent 1" w:semiHidden="0" w:uiPriority="67" w:unhideWhenUsed="0"/>
-    <w:lsdException w:name="Medium Grid 2 Accent 1" w:semiHidden="0" w:uiPriority="68" w:unhideWhenUsed="0"/>
-    <w:lsdException w:name="Medium Grid 3 Accent 1" w:semiHidden="0" w:uiPriority="69" w:unhideWhenUsed="0"/>
-    <w:lsdException w:name="Dark List Accent 1" w:semiHidden="0" w:uiPriority="70" w:unhideWhenUsed="0"/>
-    <w:lsdException w:name="Colorful Shading Accent 1" w:semiHidden="0" w:uiPriority="71" w:unhideWhenUsed="0"/>
-    <w:lsdException w:name="Colorful List Accent 1" w:semiHidden="0" w:uiPriority="72" w:unhideWhenUsed="0"/>
-    <w:lsdException w:name="Colorful Grid Accent 1" w:semiHidden="0" w:uiPriority="73" w:unhideWhenUsed="0"/>
-    <w:lsdException w:name="Light Shading Accent 2" w:semiHidden="0" w:uiPriority="60" w:unhideWhenUsed="0"/>
-    <w:lsdException w:name="Light List Accent 2" w:semiHidden="0" w:uiPriority="61" w:unhideWhenUsed="0"/>
-    <w:lsdException w:name="Light Grid Accent 2" w:semiHidden="0" w:uiPriority="62" w:unhideWhenUsed="0"/>
-    <w:lsdException w:name="Medium Shading 1 Accent 2" w:semiHidden="0" w:uiPriority="63" w:unhideWhenUsed="0"/>
-    <w:lsdException w:name="Medium Shading 2 Accent 2" w:semiHidden="0" w:uiPriority="64" w:unhideWhenUsed="0"/>
-    <w:lsdException w:name="Medium List 1 Accent 2" w:semiHidden="0" w:uiPriority="65" w:unhideWhenUsed="0"/>
-    <w:lsdException w:name="Medium List 2 Accent 2" w:semiHidden="0" w:uiPriority="66" w:unhideWhenUsed="0"/>
-    <w:lsdException w:name="Medium Grid 1 Accent 2" w:semiHidden="0" w:uiPriority="67" w:unhideWhenUsed="0"/>
-    <w:lsdException w:name="Medium Grid 2 Accent 2" w:semiHidden="0" w:uiPriority="68" w:unhideWhenUsed="0"/>
-    <w:lsdException w:name="Medium Grid 3 Accent 2" w:semiHidden="0" w:uiPriority="69" w:unhideWhenUsed="0"/>
-    <w:lsdException w:name="Dark List Accent 2" w:semiHidden="0" w:uiPriority="70" w:unhideWhenUsed="0"/>
-    <w:lsdException w:name="Colorful Shading Accent 2" w:semiHidden="0" w:uiPriority="71" w:unhideWhenUsed="0"/>
-    <w:lsdException w:name="Colorful List Accent 2" w:semiHidden="0" w:uiPriority="72" w:unhideWhenUsed="0"/>
-    <w:lsdException w:name="Colorful Grid Accent 2" w:semiHidden="0" w:uiPriority="73" w:unhideWhenUsed="0"/>
-    <w:lsdException w:name="Light Shading Accent 3" w:semiHidden="0" w:uiPriority="60" w:unhideWhenUsed="0"/>
-    <w:lsdException w:name="Light List Accent 3" w:semiHidden="0" w:uiPriority="61" w:unhideWhenUsed="0"/>
-    <w:lsdException w:name="Light Grid Accent 3" w:semiHidden="0" w:uiPriority="62" w:unhideWhenUsed="0"/>
-    <w:lsdException w:name="Medium Shading 1 Accent 3" w:semiHidden="0" w:uiPriority="63" w:unhideWhenUsed="0"/>
-    <w:lsdException w:name="Medium Shading 2 Accent 3" w:semiHidden="0" w:uiPriority="64" w:unhideWhenUsed="0"/>
-    <w:lsdException w:name="Medium List 1 Accent 3" w:semiHidden="0" w:uiPriority="65" w:unhideWhenUsed="0"/>
-    <w:lsdException w:name="Medium List 2 Accent 3" w:semiHidden="0" w:uiPriority="66" w:unhideWhenUsed="0"/>
-    <w:lsdException w:name="Medium Grid 1 Accent 3" w:semiHidden="0" w:uiPriority="67" w:unhideWhenUsed="0"/>
-    <w:lsdException w:name="Medium Grid 2 Accent 3" w:semiHidden="0" w:uiPriority="68" w:unhideWhenUsed="0"/>
-    <w:lsdException w:name="Medium Grid 3 Accent 3" w:semiHidden="0" w:uiPriority="69" w:unhideWhenUsed="0"/>
-    <w:lsdException w:name="Dark List Accent 3" w:semiHidden="0" w:uiPriority="70" w:unhideWhenUsed="0"/>
-    <w:lsdException w:name="Colorful Shading Accent 3" w:semiHidden="0" w:uiPriority="71" w:unhideWhenUsed="0"/>
-    <w:lsdException w:name="Colorful List Accent 3" w:semiHidden="0" w:uiPriority="72" w:unhideWhenUsed="0"/>
-    <w:lsdException w:name="Colorful Grid Accent 3" w:semiHidden="0" w:uiPriority="73" w:unhideWhenUsed="0"/>
-    <w:lsdException w:name="Light Shading Accent 4" w:semiHidden="0" w:uiPriority="60" w:unhideWhenUsed="0"/>
-    <w:lsdException w:name="Light List Accent 4" w:semiHidden="0" w:uiPriority="61" w:unhideWhenUsed="0"/>
-    <w:lsdException w:name="Light Grid Accent 4" w:semiHidden="0" w:uiPriority="62" w:unhideWhenUsed="0"/>
-    <w:lsdException w:name="Medium Shading 1 Accent 4" w:semiHidden="0" w:uiPriority="63" w:unhideWhenUsed="0"/>
-    <w:lsdException w:name="Medium Shading 2 Accent 4" w:semiHidden="0" w:uiPriority="64" w:unhideWhenUsed="0"/>
-    <w:lsdException w:name="Medium List 1 Accent 4" w:semiHidden="0" w:uiPriority="65" w:unhideWhenUsed="0"/>
-    <w:lsdException w:name="Medium List 2 Accent 4" w:semiHidden="0" w:uiPriority="66" w:unhideWhenUsed="0"/>
-    <w:lsdException w:name="Medium Grid 1 Accent 4" w:semiHidden="0" w:uiPriority="67" w:unhideWhenUsed="0"/>
-    <w:lsdException w:name="Medium Grid 2 Accent 4" w:semiHidden="0" w:uiPriority="68" w:unhideWhenUsed="0"/>
-    <w:lsdException w:name="Medium Grid 3 Accent 4" w:semiHidden="0" w:uiPriority="69" w:unhideWhenUsed="0"/>
-    <w:lsdException w:name="Dark List Accent 4" w:semiHidden="0" w:uiPriority="70" w:unhideWhenUsed="0"/>
-    <w:lsdException w:name="Colorful Shading Accent 4" w:semiHidden="0" w:uiPriority="71" w:unhideWhenUsed="0"/>
-    <w:lsdException w:name="Colorful List Accent 4" w:semiHidden="0" w:uiPriority="72" w:unhideWhenUsed="0"/>
-    <w:lsdException w:name="Colorful Grid Accent 4" w:semiHidden="0" w:uiPriority="73" w:unhideWhenUsed="0"/>
-    <w:lsdException w:name="Light Shading Accent 5" w:semiHidden="0" w:uiPriority="60" w:unhideWhenUsed="0"/>
-    <w:lsdException w:name="Light List Accent 5" w:semiHidden="0" w:uiPriority="61" w:unhideWhenUsed="0"/>
-    <w:lsdException w:name="Light Grid Accent 5" w:semiHidden="0" w:uiPriority="62" w:unhideWhenUsed="0"/>
-    <w:lsdException w:name="Medium Shading 1 Accent 5" w:semiHidden="0" w:uiPriority="63" w:unhideWhenUsed="0"/>
-    <w:lsdException w:name="Medium Shading 2 Accent 5" w:semiHidden="0" w:uiPriority="64" w:unhideWhenUsed="0"/>
-    <w:lsdException w:name="Medium List 1 Accent 5" w:semiHidden="0" w:uiPriority="65" w:unhideWhenUsed="0"/>
-    <w:lsdException w:name="Medium List 2 Accent 5" w:semiHidden="0" w:uiPriority="66" w:unhideWhenUsed="0"/>
-    <w:lsdException w:name="Medium Grid 1 Accent 5" w:semiHidden="0" w:uiPriority="67" w:unhideWhenUsed="0"/>
-    <w:lsdException w:name="Medium Grid 2 Accent 5" w:semiHidden="0" w:uiPriority="68" w:unhideWhenUsed="0"/>
-    <w:lsdException w:name="Medium Grid 3 Accent 5" w:semiHidden="0" w:uiPriority="69" w:unhideWhenUsed="0"/>
-    <w:lsdException w:name="Dark List Accent 5" w:semiHidden="0" w:uiPriority="70" w:unhideWhenUsed="0"/>
-    <w:lsdException w:name="Colorful Shading Accent 5" w:semiHidden="0" w:uiPriority="71" w:unhideWhenUsed="0"/>
-    <w:lsdException w:name="Colorful List Accent 5" w:semiHidden="0" w:uiPriority="72" w:unhideWhenUsed="0"/>
-    <w:lsdException w:name="Colorful Grid Accent 5" w:semiHidden="0" w:uiPriority="73" w:unhideWhenUsed="0"/>
-    <w:lsdException w:name="Light Shading Accent 6" w:semiHidden="0" w:uiPriority="60" w:unhideWhenUsed="0"/>
-    <w:lsdException w:name="Light List Accent 6" w:semiHidden="0" w:uiPriority="61" w:unhideWhenUsed="0"/>
-    <w:lsdException w:name="Light Grid Accent 6" w:semiHidden="0" w:uiPriority="62" w:unhideWhenUsed="0"/>
-    <w:lsdException w:name="Medium Shading 1 Accent 6" w:semiHidden="0" w:uiPriority="63" w:unhideWhenUsed="0"/>
-    <w:lsdException w:name="Medium Shading 2 Accent 6" w:semiHidden="0" w:uiPriority="64" w:unhideWhenUsed="0"/>
-    <w:lsdException w:name="Medium List 1 Accent 6" w:semiHidden="0" w:uiPriority="65" w:unhideWhenUsed="0"/>
-    <w:lsdException w:name="Medium List 2 Accent 6" w:semiHidden="0" w:uiPriority="66" w:unhideWhenUsed="0"/>
-    <w:lsdException w:name="Medium Grid 1 Accent 6" w:semiHidden="0" w:uiPriority="67" w:unhideWhenUsed="0"/>
-    <w:lsdException w:name="Medium Grid 2 Accent 6" w:semiHidden="0" w:uiPriority="68" w:unhideWhenUsed="0"/>
-    <w:lsdException w:name="Medium Grid 3 Accent 6" w:semiHidden="0" w:uiPriority="69" w:unhideWhenUsed="0"/>
-    <w:lsdException w:name="Dark List Accent 6" w:semiHidden="0" w:uiPriority="70" w:unhideWhenUsed="0"/>
-    <w:lsdException w:name="Colorful Shading Accent 6" w:semiHidden="0" w:uiPriority="71" w:unhideWhenUsed="0"/>
-    <w:lsdException w:name="Colorful List Accent 6" w:semiHidden="0" w:uiPriority="72" w:unhideWhenUsed="0"/>
-    <w:lsdException w:name="Colorful Grid Accent 6" w:semiHidden="0" w:uiPriority="73" w:unhideWhenUsed="0"/>
-    <w:lsdException w:name="Subtle Emphasis" w:semiHidden="0" w:uiPriority="19" w:unhideWhenUsed="0" w:qFormat="1"/>
-    <w:lsdException w:name="Intense Emphasis" w:semiHidden="0" w:uiPriority="21" w:unhideWhenUsed="0" w:qFormat="1"/>
-    <w:lsdException w:name="Subtle Reference" w:semiHidden="0" w:uiPriority="31" w:unhideWhenUsed="0" w:qFormat="1"/>
-    <w:lsdException w:name="Intense Reference" w:semiHidden="0" w:uiPriority="32" w:unhideWhenUsed="0" w:qFormat="1"/>
-    <w:lsdException w:name="Book Title" w:semiHidden="0" w:uiPriority="33" w:unhideWhenUsed="0" w:qFormat="1"/>
-    <w:lsdException w:name="Bibliography" w:uiPriority="37"/>
-    <w:lsdException w:name="TOC Heading" w:uiPriority="39" w:qFormat="1"/>
-  </w:latentStyles>
-  <w:style w:type="paragraph" w:default="1" w:styleId="Normal">
-    <w:name w:val="Normal"/>
-    <w:qFormat/>
-  </w:style>
-  <w:style w:type="character" w:default="1" w:styleId="Fontepargpadro">
-    <w:name w:val="Default Paragraph Font"/>
-    <w:uiPriority w:val="1"/>
-    <w:semiHidden/>
-    <w:unhideWhenUsed/>
-  </w:style>
-  <w:style w:type="table" w:default="1" w:styleId="Tabelanormal">
-    <w:name w:val="Normal Table"/>
-    <w:uiPriority w:val="99"/>
-    <w:semiHidden/>
-    <w:unhideWhenUsed/>
-    <w:tblPr>
-      <w:tblInd w:w="0" w:type="dxa"/>
-      <w:tblCellMar>
-        <w:top w:w="0" w:type="dxa"/>
-        <w:left w:w="108" w:type="dxa"/>
-        <w:bottom w:w="0" w:type="dxa"/>
-        <w:right w:w="108" w:type="dxa"/>
-      </w:tblCellMar>
-    </w:tblPr>
-  </w:style>
-  <w:style w:type="numbering" w:default="1" w:styleId="Semlista">
-    <w:name w:val="No List"/>
-    <w:uiPriority w:val="99"/>
-    <w:semiHidden/>
-    <w:unhideWhenUsed/>
-  </w:style>
-  <w:style w:type="paragraph" w:styleId="Cabealho">
-    <w:name w:val="header"/>
-    <w:basedOn w:val="Normal"/>
-    <w:link w:val="CabealhoChar"/>
-    <w:unhideWhenUsed/>
-    <w:rsid w:val="009E649F"/>
-    <w:pPr>
-      <w:tabs>
-        <w:tab w:val="center" w:pos="4252"/>
-        <w:tab w:val="right" w:pos="8504"/>
-      </w:tabs>
-      <w:spacing w:after="0" w:line="240" w:lineRule="auto"/>
-    </w:pPr>
-  </w:style>
-  <w:style w:type="character" w:customStyle="1" w:styleId="CabealhoChar">
-    <w:name w:val="Cabeçalho Char"/>
-    <w:basedOn w:val="Fontepargpadro"/>
-    <w:link w:val="Cabealho"/>
-    <w:uiPriority w:val="99"/>
-    <w:rsid w:val="009E649F"/>
-  </w:style>
-  <w:style w:type="paragraph" w:styleId="Rodap">
-    <w:name w:val="footer"/>
-    <w:basedOn w:val="Normal"/>
-    <w:link w:val="RodapChar"/>
-    <w:uiPriority w:val="99"/>
-    <w:unhideWhenUsed/>
-    <w:rsid w:val="009E649F"/>
-    <w:pPr>
-      <w:tabs>
-        <w:tab w:val="center" w:pos="4252"/>
-        <w:tab w:val="right" w:pos="8504"/>
-      </w:tabs>
-      <w:spacing w:after="0" w:line="240" w:lineRule="auto"/>
-    </w:pPr>
-  </w:style>
-  <w:style w:type="character" w:customStyle="1" w:styleId="RodapChar">
-    <w:name w:val="Rodapé Char"/>
-    <w:basedOn w:val="Fontepargpadro"/>
-    <w:link w:val="Rodap"/>
-    <w:uiPriority w:val="99"/>
-    <w:rsid w:val="009E649F"/>
-  </w:style>
-  <w:style w:type="paragraph" w:styleId="Textodebalo">
-    <w:name w:val="Balloon Text"/>
-    <w:basedOn w:val="Normal"/>
-    <w:link w:val="TextodebaloChar"/>
-    <w:uiPriority w:val="99"/>
-    <w:semiHidden/>
-    <w:unhideWhenUsed/>
-    <w:rsid w:val="009E649F"/>
-    <w:pPr>
-      <w:spacing w:after="0" w:line="240" w:lineRule="auto"/>
-    </w:pPr>
-    <w:rPr>
-      <w:rFonts w:ascii="Tahoma" w:hAnsi="Tahoma" w:cs="Tahoma"/>
-      <w:sz w:val="16"/>
-      <w:szCs w:val="16"/>
-    </w:rPr>
-  </w:style>
-  <w:style w:type="character" w:customStyle="1" w:styleId="TextodebaloChar">
-    <w:name w:val="Texto de balão Char"/>
-    <w:basedOn w:val="Fontepargpadro"/>
-    <w:link w:val="Textodebalo"/>
-    <w:uiPriority w:val="99"/>
-    <w:semiHidden/>
-    <w:rsid w:val="009E649F"/>
-    <w:rPr>
-      <w:rFonts w:ascii="Tahoma" w:hAnsi="Tahoma" w:cs="Tahoma"/>
-      <w:sz w:val="16"/>
-      <w:szCs w:val="16"/>
-    </w:rPr>
-  </w:style>
-  <w:style w:type="table" w:styleId="Tabelacomgrade">
-    <w:name w:val="Table Grid"/>
-    <w:basedOn w:val="Tabelanormal"/>
-    <w:rsid w:val="009E649F"/>
-    <w:pPr>
-      <w:spacing w:after="0" w:line="240" w:lineRule="auto"/>
-    </w:pPr>
-    <w:tblPr>
-      <w:tblInd w:w="0" w:type="dxa"/>
-      <w:tblBorders>
-        <w:top w:val="single" w:sz="4" w:space="0" w:color="auto"/>
-        <w:left w:val="single" w:sz="4" w:space="0" w:color="auto"/>
-        <w:bottom w:val="single" w:sz="4" w:space="0" w:color="auto"/>
-        <w:right w:val="single" w:sz="4" w:space="0" w:color="auto"/>
-        <w:insideH w:val="single" w:sz="4" w:space="0" w:color="auto"/>
-        <w:insideV w:val="single" w:sz="4" w:space="0" w:color="auto"/>
-      </w:tblBorders>
-      <w:tblCellMar>
-        <w:top w:w="0" w:type="dxa"/>
-        <w:left w:w="108" w:type="dxa"/>
-        <w:bottom w:w="0" w:type="dxa"/>
-        <w:right w:w="108" w:type="dxa"/>
-      </w:tblCellMar>
-    </w:tblPr>
-  </w:style>
-  <w:style w:type="paragraph" w:customStyle="1" w:styleId="EstiloSuperiorDuploAutomtica05ptLarguradalinhaInfe">
-    <w:name w:val="Estilo Superior: (Duplo Automática  05 pt Largura da linha) Infe..."/>
-    <w:basedOn w:val="Normal"/>
-    <w:rsid w:val="00596AB6"/>
-    <w:pPr>
-      <w:pBdr>
-        <w:top w:val="double" w:sz="4" w:space="1" w:color="auto"/>
-        <w:bottom w:val="double" w:sz="4" w:space="1" w:color="auto"/>
-      </w:pBdr>
-      <w:shd w:val="clear" w:color="auto" w:fill="B3B3B3"/>
-      <w:spacing w:after="0" w:line="240" w:lineRule="auto"/>
-      <w:jc w:val="both"/>
-    </w:pPr>
-    <w:rPr>
-      <w:rFonts w:ascii="Tahoma" w:eastAsia="Times New Roman" w:hAnsi="Tahoma" w:cs="Times New Roman"/>
-      <w:b/>
-      <w:sz w:val="20"/>
-      <w:szCs w:val="20"/>
+      <w:lang w:eastAsia="pt-BR"/>
     </w:rPr>
   </w:style>
   <w:style w:type="character" w:styleId="Hyperlink">

</xml_diff>

<commit_message>
[Versão 1.2] Alteração no cabeçalho
</commit_message>
<xml_diff>
--- a/4.3 Caso de Uso - UC-53 Abrir maquina.docx
+++ b/4.3 Caso de Uso - UC-53 Abrir maquina.docx
@@ -21,12 +21,13 @@
         <w:tblLook w:val="0000" w:firstRow="0" w:lastRow="0" w:firstColumn="0" w:lastColumn="0" w:noHBand="0" w:noVBand="0"/>
       </w:tblPr>
       <w:tblGrid>
-        <w:gridCol w:w="9283"/>
+        <w:gridCol w:w="851"/>
+        <w:gridCol w:w="8432"/>
       </w:tblGrid>
       <w:tr>
         <w:tc>
           <w:tcPr>
-            <w:tcW w:w="9283" w:type="dxa"/>
+            <w:tcW w:w="851" w:type="dxa"/>
             <w:tcBorders>
               <w:bottom w:val="single" w:sz="4" w:space="0" w:color="auto"/>
             </w:tcBorders>
@@ -35,18 +36,134 @@
           <w:p>
             <w:pPr>
               <w:pStyle w:val="Cabealho"/>
-              <w:rPr>
-                <w:rFonts w:ascii="Arial" w:hAnsi="Arial" w:cs="Arial"/>
-                <w:b/>
-              </w:rPr>
-            </w:pPr>
-            <w:r>
-              <w:rPr>
-                <w:rFonts w:ascii="Arial" w:hAnsi="Arial" w:cs="Arial"/>
-                <w:b/>
-              </w:rPr>
-              <w:t>1 – DESCRIÇÃO</w:t>
-            </w:r>
+              <w:jc w:val="center"/>
+              <w:rPr>
+                <w:rFonts w:ascii="Arial" w:hAnsi="Arial" w:cs="Arial"/>
+                <w:b/>
+              </w:rPr>
+            </w:pPr>
+            <w:r>
+              <w:rPr>
+                <w:rFonts w:ascii="Arial" w:hAnsi="Arial" w:cs="Arial"/>
+                <w:b/>
+              </w:rPr>
+              <w:t>ID</w:t>
+            </w:r>
+          </w:p>
+        </w:tc>
+        <w:tc>
+          <w:tcPr>
+            <w:tcW w:w="8432" w:type="dxa"/>
+            <w:tcBorders>
+              <w:bottom w:val="single" w:sz="4" w:space="0" w:color="auto"/>
+            </w:tcBorders>
+            <w:shd w:val="clear" w:color="auto" w:fill="BFBFBF" w:themeFill="background1" w:themeFillShade="BF"/>
+          </w:tcPr>
+          <w:p>
+            <w:pPr>
+              <w:pStyle w:val="Cabealho"/>
+              <w:rPr>
+                <w:rFonts w:ascii="Arial" w:hAnsi="Arial" w:cs="Arial"/>
+                <w:b/>
+              </w:rPr>
+            </w:pPr>
+            <w:r>
+              <w:rPr>
+                <w:rFonts w:ascii="Arial" w:hAnsi="Arial" w:cs="Arial"/>
+                <w:b/>
+              </w:rPr>
+              <w:t>TÍTULO DO CASO DE USO</w:t>
+            </w:r>
+          </w:p>
+        </w:tc>
+      </w:tr>
+      <w:tr>
+        <w:tc>
+          <w:tcPr>
+            <w:tcW w:w="851" w:type="dxa"/>
+            <w:tcBorders>
+              <w:bottom w:val="single" w:sz="4" w:space="0" w:color="auto"/>
+            </w:tcBorders>
+          </w:tcPr>
+          <w:p>
+            <w:pPr>
+              <w:pStyle w:val="Cabealho"/>
+              <w:rPr>
+                <w:rFonts w:ascii="Arial" w:hAnsi="Arial" w:cs="Arial"/>
+                <w:b/>
+                <w:bCs/>
+                <w:color w:val="808080" w:themeColor="background1" w:themeShade="80"/>
+              </w:rPr>
+            </w:pPr>
+          </w:p>
+          <w:p>
+            <w:pPr>
+              <w:pStyle w:val="Cabealho"/>
+              <w:rPr>
+                <w:rFonts w:ascii="Arial" w:hAnsi="Arial" w:cs="Arial"/>
+                <w:b/>
+                <w:bCs/>
+                <w:color w:val="000000" w:themeColor="text1"/>
+              </w:rPr>
+            </w:pPr>
+            <w:r>
+              <w:rPr>
+                <w:rFonts w:ascii="Arial" w:hAnsi="Arial" w:cs="Arial"/>
+                <w:b/>
+                <w:bCs/>
+                <w:color w:val="000000" w:themeColor="text1"/>
+              </w:rPr>
+              <w:t>UC-53</w:t>
+            </w:r>
+          </w:p>
+        </w:tc>
+        <w:tc>
+          <w:tcPr>
+            <w:tcW w:w="8432" w:type="dxa"/>
+            <w:tcBorders>
+              <w:bottom w:val="single" w:sz="4" w:space="0" w:color="auto"/>
+            </w:tcBorders>
+          </w:tcPr>
+          <w:p>
+            <w:pPr>
+              <w:pStyle w:val="Cabealho"/>
+              <w:rPr>
+                <w:rFonts w:ascii="Arial" w:hAnsi="Arial" w:cs="Arial"/>
+                <w:b/>
+                <w:bCs/>
+              </w:rPr>
+            </w:pPr>
+            <w:bookmarkStart w:id="0" w:name="_GoBack"/>
+            <w:bookmarkEnd w:id="0"/>
+          </w:p>
+          <w:p>
+            <w:pPr>
+              <w:pStyle w:val="Cabealho"/>
+              <w:rPr>
+                <w:rFonts w:ascii="Arial" w:hAnsi="Arial" w:cs="Arial"/>
+                <w:b/>
+                <w:bCs/>
+              </w:rPr>
+            </w:pPr>
+            <w:r>
+              <w:rPr>
+                <w:rFonts w:ascii="Arial" w:hAnsi="Arial" w:cs="Arial"/>
+                <w:b/>
+                <w:bCs/>
+                <w:color w:val="000000" w:themeColor="text1"/>
+              </w:rPr>
+              <w:t>Realizar abertura de uma máquina.</w:t>
+            </w:r>
+          </w:p>
+          <w:p>
+            <w:pPr>
+              <w:pStyle w:val="Cabealho"/>
+              <w:rPr>
+                <w:rFonts w:ascii="Arial" w:hAnsi="Arial" w:cs="Arial"/>
+                <w:b/>
+                <w:bCs/>
+              </w:rPr>
+            </w:pPr>
           </w:p>
         </w:tc>
       </w:tr>
@@ -54,63 +171,7 @@
         <w:tc>
           <w:tcPr>
             <w:tcW w:w="9283" w:type="dxa"/>
-            <w:tcBorders>
-              <w:bottom w:val="single" w:sz="4" w:space="0" w:color="auto"/>
-            </w:tcBorders>
-          </w:tcPr>
-          <w:p>
-            <w:pPr>
-              <w:pStyle w:val="Cabealho"/>
-              <w:rPr>
-                <w:rFonts w:ascii="Arial" w:hAnsi="Arial" w:cs="Arial"/>
-                <w:b/>
-                <w:bCs/>
-                <w:color w:val="808080" w:themeColor="background1" w:themeShade="80"/>
-              </w:rPr>
-            </w:pPr>
-          </w:p>
-          <w:p>
-            <w:pPr>
-              <w:pStyle w:val="Cabealho"/>
-              <w:rPr>
-                <w:rFonts w:ascii="Arial" w:hAnsi="Arial" w:cs="Arial"/>
-                <w:bCs/>
-                <w:color w:val="000000" w:themeColor="text1"/>
-              </w:rPr>
-            </w:pPr>
-            <w:r>
-              <w:rPr>
-                <w:rFonts w:ascii="Arial" w:hAnsi="Arial" w:cs="Arial"/>
-                <w:bCs/>
-                <w:color w:val="808080" w:themeColor="background1" w:themeShade="80"/>
-              </w:rPr>
-              <w:t xml:space="preserve"> </w:t>
-            </w:r>
-            <w:r>
-              <w:rPr>
-                <w:rFonts w:ascii="Arial" w:hAnsi="Arial" w:cs="Arial"/>
-                <w:bCs/>
-                <w:color w:val="000000" w:themeColor="text1"/>
-              </w:rPr>
-              <w:t>Realizar abertura de uma máquina.</w:t>
-            </w:r>
-          </w:p>
-          <w:p>
-            <w:pPr>
-              <w:pStyle w:val="Cabealho"/>
-              <w:rPr>
-                <w:rFonts w:ascii="Arial" w:hAnsi="Arial" w:cs="Arial"/>
-                <w:b/>
-                <w:bCs/>
-              </w:rPr>
-            </w:pPr>
-          </w:p>
-        </w:tc>
-      </w:tr>
-      <w:tr>
-        <w:tc>
-          <w:tcPr>
-            <w:tcW w:w="9283" w:type="dxa"/>
+            <w:gridSpan w:val="2"/>
             <w:tcBorders>
               <w:top w:val="single" w:sz="4" w:space="0" w:color="auto"/>
               <w:left w:val="single" w:sz="4" w:space="0" w:color="auto"/>
@@ -145,6 +206,7 @@
         <w:tc>
           <w:tcPr>
             <w:tcW w:w="9283" w:type="dxa"/>
+            <w:gridSpan w:val="2"/>
             <w:tcBorders>
               <w:top w:val="single" w:sz="4" w:space="0" w:color="auto"/>
               <w:left w:val="single" w:sz="4" w:space="0" w:color="auto"/>
@@ -205,6 +267,7 @@
         <w:tc>
           <w:tcPr>
             <w:tcW w:w="9283" w:type="dxa"/>
+            <w:gridSpan w:val="2"/>
             <w:tcBorders>
               <w:top w:val="single" w:sz="4" w:space="0" w:color="auto"/>
               <w:left w:val="single" w:sz="4" w:space="0" w:color="auto"/>
@@ -237,6 +300,7 @@
         <w:tc>
           <w:tcPr>
             <w:tcW w:w="9283" w:type="dxa"/>
+            <w:gridSpan w:val="2"/>
             <w:tcBorders>
               <w:top w:val="single" w:sz="4" w:space="0" w:color="auto"/>
               <w:left w:val="single" w:sz="4" w:space="0" w:color="auto"/>
@@ -381,6 +445,7 @@
         <w:tc>
           <w:tcPr>
             <w:tcW w:w="9283" w:type="dxa"/>
+            <w:gridSpan w:val="2"/>
             <w:tcBorders>
               <w:top w:val="single" w:sz="4" w:space="0" w:color="auto"/>
               <w:left w:val="single" w:sz="4" w:space="0" w:color="auto"/>
@@ -447,6 +512,7 @@
         <w:tc>
           <w:tcPr>
             <w:tcW w:w="9283" w:type="dxa"/>
+            <w:gridSpan w:val="2"/>
             <w:tcBorders>
               <w:top w:val="single" w:sz="4" w:space="0" w:color="auto"/>
               <w:left w:val="single" w:sz="4" w:space="0" w:color="auto"/>
@@ -1044,6 +1110,7 @@
         <w:tc>
           <w:tcPr>
             <w:tcW w:w="9283" w:type="dxa"/>
+            <w:gridSpan w:val="2"/>
             <w:tcBorders>
               <w:top w:val="single" w:sz="4" w:space="0" w:color="auto"/>
               <w:left w:val="single" w:sz="4" w:space="0" w:color="auto"/>
@@ -1102,6 +1169,7 @@
         <w:tc>
           <w:tcPr>
             <w:tcW w:w="9283" w:type="dxa"/>
+            <w:gridSpan w:val="2"/>
             <w:tcBorders>
               <w:top w:val="single" w:sz="4" w:space="0" w:color="auto"/>
               <w:left w:val="single" w:sz="4" w:space="0" w:color="auto"/>
@@ -1391,6 +1459,7 @@
         <w:tc>
           <w:tcPr>
             <w:tcW w:w="9283" w:type="dxa"/>
+            <w:gridSpan w:val="2"/>
             <w:tcBorders>
               <w:top w:val="single" w:sz="4" w:space="0" w:color="auto"/>
               <w:left w:val="single" w:sz="4" w:space="0" w:color="auto"/>
@@ -1431,6 +1500,7 @@
         <w:tc>
           <w:tcPr>
             <w:tcW w:w="9283" w:type="dxa"/>
+            <w:gridSpan w:val="2"/>
             <w:tcBorders>
               <w:top w:val="single" w:sz="4" w:space="0" w:color="auto"/>
               <w:left w:val="single" w:sz="4" w:space="0" w:color="auto"/>
@@ -2176,8 +2246,8 @@
                   <v:path o:extrusionok="f" gradientshapeok="t" o:connecttype="rect"/>
                   <o:lock v:ext="edit" aspectratio="t"/>
                 </v:shapetype>
-                <v:shape id="_x0000_i1028" type="#_x0000_t75" style="width:177pt;height:345pt">
-                  <v:imagedata r:id="rId7" o:title="[PROTOAPP]Operacoes.fw"/>
+                <v:shape id="_x0000_i1025" type="#_x0000_t75" style="width:177pt;height:345pt">
+                  <v:imagedata r:id="rId7" o:title="[PROTOAPP]Operacoes"/>
                 </v:shape>
               </w:pict>
             </w:r>
@@ -2191,7 +2261,7 @@
                 <w:lang w:eastAsia="pt-BR"/>
               </w:rPr>
               <w:pict>
-                <v:shape id="_x0000_i1025" type="#_x0000_t75" style="width:174.75pt;height:339.75pt">
+                <v:shape id="_x0000_i1026" type="#_x0000_t75" style="width:174.75pt;height:339.75pt">
                   <v:imagedata r:id="rId8" o:title="[PROTOAPP]ListaCliente"/>
                 </v:shape>
               </w:pict>
@@ -2239,7 +2309,7 @@
               </w:rPr>
               <w:lastRenderedPageBreak/>
               <w:pict>
-                <v:shape id="_x0000_i1026" type="#_x0000_t75" style="width:177.75pt;height:347.25pt">
+                <v:shape id="_x0000_i1027" type="#_x0000_t75" style="width:177.75pt;height:347.25pt">
                   <v:imagedata r:id="rId9" o:title="[PROTOAPP]ListaMaquina"/>
                 </v:shape>
               </w:pict>
@@ -2302,8 +2372,6 @@
                 </wp:inline>
               </w:drawing>
             </w:r>
-            <w:bookmarkStart w:id="0" w:name="_GoBack"/>
-            <w:bookmarkEnd w:id="0"/>
           </w:p>
           <w:p>
             <w:pPr>
@@ -2789,7 +2857,7 @@
               </w:rPr>
               <w:lastRenderedPageBreak/>
               <w:pict>
-                <v:shape id="_x0000_i1027" type="#_x0000_t75" style="width:188.25pt;height:365.25pt">
+                <v:shape id="_x0000_i1028" type="#_x0000_t75" style="width:188.25pt;height:365.25pt">
                   <v:imagedata r:id="rId11" o:title="[PROTOAPP]AbrirMaquina"/>
                 </v:shape>
               </w:pict>

</xml_diff>

<commit_message>
Atualização do protótipo de operações da máquina
</commit_message>
<xml_diff>
--- a/4.3 Caso de Uso - UC-53 Abrir maquina.docx
+++ b/4.3 Caso de Uso - UC-53 Abrir maquina.docx
@@ -947,8 +947,6 @@
               </w:rPr>
               <w:t xml:space="preserve"> e</w:t>
             </w:r>
-            <w:bookmarkStart w:id="0" w:name="_GoBack"/>
-            <w:bookmarkEnd w:id="0"/>
             <w:r>
               <w:rPr>
                 <w:rFonts w:ascii="Tahoma" w:hAnsi="Tahoma" w:cs="Tahoma"/>
@@ -2755,76 +2753,16 @@
                 <w:rFonts w:ascii="Arial" w:hAnsi="Arial" w:cs="Arial"/>
                 <w:b/>
                 <w:bCs/>
-                <w:noProof/>
                 <w:color w:val="808080" w:themeColor="background1" w:themeShade="80"/>
-                <w:lang w:eastAsia="pt-BR"/>
-              </w:rPr>
-              <w:drawing>
-                <wp:inline distT="0" distB="0" distL="0" distR="0" wp14:anchorId="52F3741E" wp14:editId="60BA84C1">
-                  <wp:extent cx="2239303" cy="4371975"/>
-                  <wp:effectExtent l="0" t="0" r="0" b="0"/>
-                  <wp:docPr id="2" name="Imagem 2" descr="C:\Users\Lucas\AppData\Local\Microsoft\Windows\INetCache\Content.Word\[PROTOAPP]OperacoesMaquina.fw.png"/>
-                  <wp:cNvGraphicFramePr>
-                    <a:graphicFrameLocks xmlns:a="http://schemas.openxmlformats.org/drawingml/2006/main" noChangeAspect="1"/>
-                  </wp:cNvGraphicFramePr>
-                  <a:graphic xmlns:a="http://schemas.openxmlformats.org/drawingml/2006/main">
-                    <a:graphicData uri="http://schemas.openxmlformats.org/drawingml/2006/picture">
-                      <pic:pic xmlns:pic="http://schemas.openxmlformats.org/drawingml/2006/picture">
-                        <pic:nvPicPr>
-                          <pic:cNvPr id="0" name="Picture 16" descr="C:\Users\Lucas\AppData\Local\Microsoft\Windows\INetCache\Content.Word\[PROTOAPP]OperacoesMaquina.fw.png"/>
-                          <pic:cNvPicPr>
-                            <a:picLocks noChangeAspect="1" noChangeArrowheads="1"/>
-                          </pic:cNvPicPr>
-                        </pic:nvPicPr>
-                        <pic:blipFill>
-                          <a:blip r:embed="rId10">
-                            <a:extLst>
-                              <a:ext uri="{28A0092B-C50C-407E-A947-70E740481C1C}">
-                                <a14:useLocalDpi xmlns:a14="http://schemas.microsoft.com/office/drawing/2010/main" val="0"/>
-                              </a:ext>
-                            </a:extLst>
-                          </a:blip>
-                          <a:srcRect/>
-                          <a:stretch>
-                            <a:fillRect/>
-                          </a:stretch>
-                        </pic:blipFill>
-                        <pic:spPr bwMode="auto">
-                          <a:xfrm>
-                            <a:off x="0" y="0"/>
-                            <a:ext cx="2247353" cy="4387692"/>
-                          </a:xfrm>
-                          <a:prstGeom prst="rect">
-                            <a:avLst/>
-                          </a:prstGeom>
-                          <a:noFill/>
-                          <a:ln>
-                            <a:noFill/>
-                          </a:ln>
-                        </pic:spPr>
-                      </pic:pic>
-                    </a:graphicData>
-                  </a:graphic>
-                </wp:inline>
-              </w:drawing>
-            </w:r>
-          </w:p>
-          <w:p>
-            <w:pPr>
-              <w:pStyle w:val="Cabealho"/>
-              <w:tabs>
-                <w:tab w:val="clear" w:pos="4252"/>
-                <w:tab w:val="clear" w:pos="8504"/>
-                <w:tab w:val="left" w:pos="395"/>
-              </w:tabs>
-              <w:jc w:val="both"/>
-              <w:rPr>
-                <w:rFonts w:ascii="Arial" w:hAnsi="Arial" w:cs="Arial"/>
-                <w:b/>
-                <w:bCs/>
-                <w:color w:val="808080" w:themeColor="background1" w:themeShade="80"/>
-              </w:rPr>
-            </w:pPr>
+              </w:rPr>
+              <w:pict>
+                <v:shape id="_x0000_i1029" type="#_x0000_t75" style="width:175.5pt;height:341.25pt">
+                  <v:imagedata r:id="rId10" o:title="[PROTOAPP]OperacoesMaquina.fw"/>
+                </v:shape>
+              </w:pict>
+            </w:r>
+            <w:bookmarkStart w:id="0" w:name="_GoBack"/>
+            <w:bookmarkEnd w:id="0"/>
           </w:p>
           <w:p>
             <w:pPr>

</xml_diff>